<commit_message>
update effect size/ test statistic
</commit_message>
<xml_diff>
--- a/Comparative_Cognition_Numerosity_Analysis_of_Cowlog_Data_Part_III.docx
+++ b/Comparative_Cognition_Numerosity_Analysis_of_Cowlog_Data_Part_III.docx
@@ -382,7 +382,7 @@
         <w:rPr>
           <w:rStyle w:val="VerbatimChar"/>
         </w:rPr>
-        <w:t xml:space="preserve">## # A tibble: 52 × 193</w:t>
+        <w:t xml:space="preserve">## # A tibble: 52 × 203</w:t>
       </w:r>
       <w:r>
         <w:br w:type="textWrapping"/>
@@ -499,7 +499,7 @@
         <w:rPr>
           <w:rStyle w:val="VerbatimChar"/>
         </w:rPr>
-        <w:t xml:space="preserve">## # ... with 42 more rows, and 188 more variables: Trial_9_1_ratio &lt;int&gt;,</w:t>
+        <w:t xml:space="preserve">## # ... with 42 more rows, and 198 more variables: Trial_9_1_ratio &lt;int&gt;,</w:t>
       </w:r>
       <w:r>
         <w:br w:type="textWrapping"/>
@@ -571,6 +571,15 @@
         <w:rPr>
           <w:rStyle w:val="VerbatimChar"/>
         </w:rPr>
+        <w:t xml:space="preserve">## #   Trial_9_1_latency_to_enter_correct_side_filtered_just_correct_choice &lt;dbl&gt;,</w:t>
+      </w:r>
+      <w:r>
+        <w:br w:type="textWrapping"/>
+      </w:r>
+      <w:r>
+        <w:rPr>
+          <w:rStyle w:val="VerbatimChar"/>
+        </w:rPr>
         <w:t xml:space="preserve">## #   Trial_9_1_latency_to_enter_incorrect_side &lt;dbl&gt;,</w:t>
       </w:r>
       <w:r>
@@ -697,6 +706,15 @@
         <w:rPr>
           <w:rStyle w:val="VerbatimChar"/>
         </w:rPr>
+        <w:t xml:space="preserve">## #   Trial_9_3_latency_to_enter_correct_side_filtered_just_correct_choice &lt;dbl&gt;,</w:t>
+      </w:r>
+      <w:r>
+        <w:br w:type="textWrapping"/>
+      </w:r>
+      <w:r>
+        <w:rPr>
+          <w:rStyle w:val="VerbatimChar"/>
+        </w:rPr>
         <w:t xml:space="preserve">## #   Trial_9_3_latency_to_enter_incorrect_side &lt;dbl&gt;,</w:t>
       </w:r>
       <w:r>
@@ -823,6 +841,15 @@
         <w:rPr>
           <w:rStyle w:val="VerbatimChar"/>
         </w:rPr>
+        <w:t xml:space="preserve">## #   Trial_9_5_latency_to_enter_correct_side_filtered_just_correct_choice &lt;dbl&gt;,</w:t>
+      </w:r>
+      <w:r>
+        <w:br w:type="textWrapping"/>
+      </w:r>
+      <w:r>
+        <w:rPr>
+          <w:rStyle w:val="VerbatimChar"/>
+        </w:rPr>
         <w:t xml:space="preserve">## #   Trial_9_5_latency_to_enter_incorrect_side &lt;dbl&gt;,</w:t>
       </w:r>
       <w:r>
@@ -949,6 +976,15 @@
         <w:rPr>
           <w:rStyle w:val="VerbatimChar"/>
         </w:rPr>
+        <w:t xml:space="preserve">## #   Trial_10_1_latency_to_enter_correct_side_filtered_just_correct_choice &lt;dbl&gt;,</w:t>
+      </w:r>
+      <w:r>
+        <w:br w:type="textWrapping"/>
+      </w:r>
+      <w:r>
+        <w:rPr>
+          <w:rStyle w:val="VerbatimChar"/>
+        </w:rPr>
         <w:t xml:space="preserve">## #   Trial_10_1_latency_to_enter_incorrect_side &lt;dbl&gt;,</w:t>
       </w:r>
       <w:r>
@@ -1075,6 +1111,15 @@
         <w:rPr>
           <w:rStyle w:val="VerbatimChar"/>
         </w:rPr>
+        <w:t xml:space="preserve">## #   Trial_10_3_latency_to_enter_correct_side_filtered_just_correct_choice &lt;dbl&gt;,</w:t>
+      </w:r>
+      <w:r>
+        <w:br w:type="textWrapping"/>
+      </w:r>
+      <w:r>
+        <w:rPr>
+          <w:rStyle w:val="VerbatimChar"/>
+        </w:rPr>
         <w:t xml:space="preserve">## #   Trial_10_3_latency_to_enter_incorrect_side &lt;dbl&gt;,</w:t>
       </w:r>
       <w:r>
@@ -1201,6 +1246,15 @@
         <w:rPr>
           <w:rStyle w:val="VerbatimChar"/>
         </w:rPr>
+        <w:t xml:space="preserve">## #   Trial_10_5_latency_to_enter_correct_side_filtered_just_correct_choice &lt;dbl&gt;,</w:t>
+      </w:r>
+      <w:r>
+        <w:br w:type="textWrapping"/>
+      </w:r>
+      <w:r>
+        <w:rPr>
+          <w:rStyle w:val="VerbatimChar"/>
+        </w:rPr>
         <w:t xml:space="preserve">## #   Trial_10_5_latency_to_enter_incorrect_side &lt;dbl&gt;,</w:t>
       </w:r>
       <w:r>
@@ -1291,52 +1345,7 @@
         <w:rPr>
           <w:rStyle w:val="VerbatimChar"/>
         </w:rPr>
-        <w:t xml:space="preserve">## #   Trial_11_1_was_performance_over_full_4_minutes_greater_than_60_percent &lt;dbl&gt;,</w:t>
-      </w:r>
-      <w:r>
-        <w:br w:type="textWrapping"/>
-      </w:r>
-      <w:r>
-        <w:rPr>
-          <w:rStyle w:val="VerbatimChar"/>
-        </w:rPr>
-        <w:t xml:space="preserve">## #   Trial_11_1_was_performance_T30_to_T50_greater_than_60_percent &lt;dbl&gt;,</w:t>
-      </w:r>
-      <w:r>
-        <w:br w:type="textWrapping"/>
-      </w:r>
-      <w:r>
-        <w:rPr>
-          <w:rStyle w:val="VerbatimChar"/>
-        </w:rPr>
-        <w:t xml:space="preserve">## #   Trial_11_1_reaction_time &lt;dbl&gt;,</w:t>
-      </w:r>
-      <w:r>
-        <w:br w:type="textWrapping"/>
-      </w:r>
-      <w:r>
-        <w:rPr>
-          <w:rStyle w:val="VerbatimChar"/>
-        </w:rPr>
-        <w:t xml:space="preserve">## #   Trial_11_1_latency_to_enter_correct_side &lt;dbl&gt;,</w:t>
-      </w:r>
-      <w:r>
-        <w:br w:type="textWrapping"/>
-      </w:r>
-      <w:r>
-        <w:rPr>
-          <w:rStyle w:val="VerbatimChar"/>
-        </w:rPr>
-        <w:t xml:space="preserve">## #   Trial_11_1_latency_to_enter_incorrect_side &lt;dbl&gt;,</w:t>
-      </w:r>
-      <w:r>
-        <w:br w:type="textWrapping"/>
-      </w:r>
-      <w:r>
-        <w:rPr>
-          <w:rStyle w:val="VerbatimChar"/>
-        </w:rPr>
-        <w:t xml:space="preserve">## #   Trial_11_1_screen_entered_first &lt;chr&gt;, ...</w:t>
+        <w:t xml:space="preserve">## #   ...</w:t>
       </w:r>
     </w:p>
     <w:p>
@@ -4352,6 +4361,53 @@
         <w:pStyle w:val="BodyText"/>
       </w:pPr>
       <w:r>
+        <w:drawing>
+          <wp:inline>
+            <wp:extent cx="4620126" cy="3696101"/>
+            <wp:effectExtent b="0" l="0" r="0" t="0"/>
+            <wp:docPr descr="" id="1" name="Picture"/>
+            <a:graphic>
+              <a:graphicData uri="http://schemas.openxmlformats.org/drawingml/2006/picture">
+                <pic:pic>
+                  <pic:nvPicPr>
+                    <pic:cNvPr descr="Comparative_Cognition_Numerosity_Analysis_of_Cowlog_Data_Part_III_files/figure-docx/unnamed-chunk-19-1.png" id="0" name="Picture"/>
+                    <pic:cNvPicPr>
+                      <a:picLocks noChangeArrowheads="1" noChangeAspect="1"/>
+                    </pic:cNvPicPr>
+                  </pic:nvPicPr>
+                  <pic:blipFill>
+                    <a:blip r:embed="rId39"/>
+                    <a:stretch>
+                      <a:fillRect/>
+                    </a:stretch>
+                  </pic:blipFill>
+                  <pic:spPr bwMode="auto">
+                    <a:xfrm>
+                      <a:off x="0" y="0"/>
+                      <a:ext cx="4620126" cy="3696101"/>
+                    </a:xfrm>
+                    <a:prstGeom prst="rect">
+                      <a:avLst/>
+                    </a:prstGeom>
+                    <a:noFill/>
+                    <a:ln w="9525">
+                      <a:noFill/>
+                      <a:headEnd/>
+                      <a:tailEnd/>
+                    </a:ln>
+                  </pic:spPr>
+                </pic:pic>
+              </a:graphicData>
+            </a:graphic>
+          </wp:inline>
+        </w:drawing>
+      </w:r>
+    </w:p>
+    <w:p>
+      <w:pPr>
+        <w:pStyle w:val="BodyText"/>
+      </w:pPr>
+      <w:r>
         <w:t xml:space="preserve">COMPARE NUMEROSITY AND DETOUR</w:t>
       </w:r>
       <w:r>
@@ -4703,7 +4759,7 @@
     </w:lvl>
   </w:abstractNum>
   <w:abstractNum w:abstractNumId="990">
-    <w:nsid w:val="326d78f6"/>
+    <w:nsid w:val="1c3cc204"/>
     <w:multiLevelType w:val="multilevel"/>
     <w:lvl w:ilvl="0">
       <w:numFmt w:val="bullet"/>

</xml_diff>

<commit_message>
added numerosity learning categories
category of one or more medians solved versus none solved
</commit_message>
<xml_diff>
--- a/Comparative_Cognition_Numerosity_Analysis_of_Cowlog_Data_Part_III.docx
+++ b/Comparative_Cognition_Numerosity_Analysis_of_Cowlog_Data_Part_III.docx
@@ -382,980 +382,575 @@
         <w:rPr>
           <w:rStyle w:val="VerbatimChar"/>
         </w:rPr>
-        <w:t xml:space="preserve">## # A tibble: 52 × 203</w:t>
-      </w:r>
-      <w:r>
-        <w:br w:type="textWrapping"/>
-      </w:r>
-      <w:r>
-        <w:rPr>
-          <w:rStyle w:val="VerbatimChar"/>
-        </w:rPr>
-        <w:t xml:space="preserve">##    fish_name sex.x standard_length order Trial_9_1_correctside</w:t>
-      </w:r>
-      <w:r>
-        <w:br w:type="textWrapping"/>
-      </w:r>
-      <w:r>
-        <w:rPr>
-          <w:rStyle w:val="VerbatimChar"/>
-        </w:rPr>
-        <w:t xml:space="preserve">##        &lt;chr&gt; &lt;chr&gt;           &lt;int&gt; &lt;chr&gt;                 &lt;chr&gt;</w:t>
-      </w:r>
-      <w:r>
-        <w:br w:type="textWrapping"/>
-      </w:r>
-      <w:r>
-        <w:rPr>
-          <w:rStyle w:val="VerbatimChar"/>
-        </w:rPr>
-        <w:t xml:space="preserve">## 1     wahida     F            1535   SDN                     R</w:t>
-      </w:r>
-      <w:r>
-        <w:br w:type="textWrapping"/>
-      </w:r>
-      <w:r>
-        <w:rPr>
-          <w:rStyle w:val="VerbatimChar"/>
-        </w:rPr>
-        <w:t xml:space="preserve">## 2   wheatley     M            2380   NSD                     R</w:t>
-      </w:r>
-      <w:r>
-        <w:br w:type="textWrapping"/>
-      </w:r>
-      <w:r>
-        <w:rPr>
-          <w:rStyle w:val="VerbatimChar"/>
-        </w:rPr>
-        <w:t xml:space="preserve">## 3  winnifred     F            2351   SND                     R</w:t>
-      </w:r>
-      <w:r>
-        <w:br w:type="textWrapping"/>
-      </w:r>
-      <w:r>
-        <w:rPr>
-          <w:rStyle w:val="VerbatimChar"/>
-        </w:rPr>
-        <w:t xml:space="preserve">## 4   wisteria     F            2490   NSD                     R</w:t>
-      </w:r>
-      <w:r>
-        <w:br w:type="textWrapping"/>
-      </w:r>
-      <w:r>
-        <w:rPr>
-          <w:rStyle w:val="VerbatimChar"/>
-        </w:rPr>
-        <w:t xml:space="preserve">## 5      wayne     M            2115   DNS                     R</w:t>
-      </w:r>
-      <w:r>
-        <w:br w:type="textWrapping"/>
-      </w:r>
-      <w:r>
-        <w:rPr>
-          <w:rStyle w:val="VerbatimChar"/>
-        </w:rPr>
-        <w:t xml:space="preserve">## 6       gabi     F            3248   DNS                     L</w:t>
-      </w:r>
-      <w:r>
-        <w:br w:type="textWrapping"/>
-      </w:r>
-      <w:r>
-        <w:rPr>
-          <w:rStyle w:val="VerbatimChar"/>
-        </w:rPr>
-        <w:t xml:space="preserve">## 7       wile     M            2236   NSD                     R</w:t>
-      </w:r>
-      <w:r>
-        <w:br w:type="textWrapping"/>
-      </w:r>
-      <w:r>
-        <w:rPr>
-          <w:rStyle w:val="VerbatimChar"/>
-        </w:rPr>
-        <w:t xml:space="preserve">## 8      wyatt     M            2336   SDN                     R</w:t>
-      </w:r>
-      <w:r>
-        <w:br w:type="textWrapping"/>
-      </w:r>
-      <w:r>
-        <w:rPr>
-          <w:rStyle w:val="VerbatimChar"/>
-        </w:rPr>
-        <w:t xml:space="preserve">## 9    wedelia     F            1450   SDN                     R</w:t>
-      </w:r>
-      <w:r>
-        <w:br w:type="textWrapping"/>
-      </w:r>
-      <w:r>
-        <w:rPr>
-          <w:rStyle w:val="VerbatimChar"/>
-        </w:rPr>
-        <w:t xml:space="preserve">## 10     gavin     M            1992   DSN                     L</w:t>
-      </w:r>
-      <w:r>
-        <w:br w:type="textWrapping"/>
-      </w:r>
-      <w:r>
-        <w:rPr>
-          <w:rStyle w:val="VerbatimChar"/>
-        </w:rPr>
-        <w:t xml:space="preserve">## # ... with 42 more rows, and 198 more variables: Trial_9_1_ratio &lt;int&gt;,</w:t>
-      </w:r>
-      <w:r>
-        <w:br w:type="textWrapping"/>
-      </w:r>
-      <w:r>
-        <w:rPr>
-          <w:rStyle w:val="VerbatimChar"/>
-        </w:rPr>
-        <w:t xml:space="preserve">## #   Trial_9_1_total_entries &lt;dbl&gt;,</w:t>
-      </w:r>
-      <w:r>
-        <w:br w:type="textWrapping"/>
-      </w:r>
-      <w:r>
-        <w:rPr>
-          <w:rStyle w:val="VerbatimChar"/>
-        </w:rPr>
-        <w:t xml:space="preserve">## #   Trial_9_1_performance_over_full_4_minutes_ie_correct_screen_proportion_divided_by_sum_proportion_at_both_screens &lt;dbl&gt;,</w:t>
-      </w:r>
-      <w:r>
-        <w:br w:type="textWrapping"/>
-      </w:r>
-      <w:r>
-        <w:rPr>
-          <w:rStyle w:val="VerbatimChar"/>
-        </w:rPr>
-        <w:t xml:space="preserve">## #   Trial_9_1_performance_over_T30_to_T50_ie_correct_screen_proportion_divided_by_sum_proportion_at_both_screens &lt;dbl&gt;,</w:t>
-      </w:r>
-      <w:r>
-        <w:br w:type="textWrapping"/>
-      </w:r>
-      <w:r>
-        <w:rPr>
-          <w:rStyle w:val="VerbatimChar"/>
-        </w:rPr>
-        <w:t xml:space="preserve">## #   Trial_9_1_was_performance_over_full_4_minutes_greater_than_60_percent &lt;dbl&gt;,</w:t>
-      </w:r>
-      <w:r>
-        <w:br w:type="textWrapping"/>
-      </w:r>
-      <w:r>
-        <w:rPr>
-          <w:rStyle w:val="VerbatimChar"/>
-        </w:rPr>
-        <w:t xml:space="preserve">## #   Trial_9_1_was_performance_T30_to_T50_greater_than_60_percent &lt;dbl&gt;,</w:t>
-      </w:r>
-      <w:r>
-        <w:br w:type="textWrapping"/>
-      </w:r>
-      <w:r>
-        <w:rPr>
-          <w:rStyle w:val="VerbatimChar"/>
-        </w:rPr>
-        <w:t xml:space="preserve">## #   Trial_9_1_reaction_time &lt;dbl&gt;,</w:t>
-      </w:r>
-      <w:r>
-        <w:br w:type="textWrapping"/>
-      </w:r>
-      <w:r>
-        <w:rPr>
-          <w:rStyle w:val="VerbatimChar"/>
-        </w:rPr>
-        <w:t xml:space="preserve">## #   Trial_9_1_latency_to_enter_correct_side &lt;dbl&gt;,</w:t>
-      </w:r>
-      <w:r>
-        <w:br w:type="textWrapping"/>
-      </w:r>
-      <w:r>
-        <w:rPr>
-          <w:rStyle w:val="VerbatimChar"/>
-        </w:rPr>
-        <w:t xml:space="preserve">## #   Trial_9_1_latency_to_enter_correct_side_filtered_just_correct_choice &lt;dbl&gt;,</w:t>
-      </w:r>
-      <w:r>
-        <w:br w:type="textWrapping"/>
-      </w:r>
-      <w:r>
-        <w:rPr>
-          <w:rStyle w:val="VerbatimChar"/>
-        </w:rPr>
-        <w:t xml:space="preserve">## #   Trial_9_1_latency_to_enter_incorrect_side &lt;dbl&gt;,</w:t>
-      </w:r>
-      <w:r>
-        <w:br w:type="textWrapping"/>
-      </w:r>
-      <w:r>
-        <w:rPr>
-          <w:rStyle w:val="VerbatimChar"/>
-        </w:rPr>
-        <w:t xml:space="preserve">## #   Trial_9_1_screen_entered_first &lt;chr&gt;,</w:t>
-      </w:r>
-      <w:r>
-        <w:br w:type="textWrapping"/>
-      </w:r>
-      <w:r>
-        <w:rPr>
-          <w:rStyle w:val="VerbatimChar"/>
-        </w:rPr>
-        <w:t xml:space="preserve">## #   Trial_9_1_time_spent_in_correct_screen_full_4_minutes_absolute_seconds &lt;dbl&gt;,</w:t>
-      </w:r>
-      <w:r>
-        <w:br w:type="textWrapping"/>
-      </w:r>
-      <w:r>
-        <w:rPr>
-          <w:rStyle w:val="VerbatimChar"/>
-        </w:rPr>
-        <w:t xml:space="preserve">## #   Trial_9_1_time_spent_in_incorrect_screen_full_4_minutes_absolute_seconds &lt;dbl&gt;,</w:t>
-      </w:r>
-      <w:r>
-        <w:br w:type="textWrapping"/>
-      </w:r>
-      <w:r>
-        <w:rPr>
-          <w:rStyle w:val="VerbatimChar"/>
-        </w:rPr>
-        <w:t xml:space="preserve">## #   Trial_9_1_time_spent_in_correct_screen_T30_to_T50_absolute_seconds &lt;dbl&gt;,</w:t>
-      </w:r>
-      <w:r>
-        <w:br w:type="textWrapping"/>
-      </w:r>
-      <w:r>
-        <w:rPr>
-          <w:rStyle w:val="VerbatimChar"/>
-        </w:rPr>
-        <w:t xml:space="preserve">## #   Trial_9_1_time_spent_in_incorrect_screen_T30_to_T50_absolute_seconds &lt;dbl&gt;,</w:t>
-      </w:r>
-      <w:r>
-        <w:br w:type="textWrapping"/>
-      </w:r>
-      <w:r>
-        <w:rPr>
-          <w:rStyle w:val="VerbatimChar"/>
-        </w:rPr>
-        <w:t xml:space="preserve">## #   Trial_9_3_correctside &lt;chr&gt;, Trial_9_3_ratio &lt;int&gt;,</w:t>
-      </w:r>
-      <w:r>
-        <w:br w:type="textWrapping"/>
-      </w:r>
-      <w:r>
-        <w:rPr>
-          <w:rStyle w:val="VerbatimChar"/>
-        </w:rPr>
-        <w:t xml:space="preserve">## #   Trial_9_3_total_entries &lt;dbl&gt;,</w:t>
-      </w:r>
-      <w:r>
-        <w:br w:type="textWrapping"/>
-      </w:r>
-      <w:r>
-        <w:rPr>
-          <w:rStyle w:val="VerbatimChar"/>
-        </w:rPr>
-        <w:t xml:space="preserve">## #   Trial_9_3_performance_over_full_4_minutes_ie_correct_screen_proportion_divided_by_sum_proportion_at_both_screens &lt;dbl&gt;,</w:t>
-      </w:r>
-      <w:r>
-        <w:br w:type="textWrapping"/>
-      </w:r>
-      <w:r>
-        <w:rPr>
-          <w:rStyle w:val="VerbatimChar"/>
-        </w:rPr>
-        <w:t xml:space="preserve">## #   Trial_9_3_performance_over_T30_to_T50_ie_correct_screen_proportion_divided_by_sum_proportion_at_both_screens &lt;dbl&gt;,</w:t>
-      </w:r>
-      <w:r>
-        <w:br w:type="textWrapping"/>
-      </w:r>
-      <w:r>
-        <w:rPr>
-          <w:rStyle w:val="VerbatimChar"/>
-        </w:rPr>
-        <w:t xml:space="preserve">## #   Trial_9_3_was_performance_over_full_4_minutes_greater_than_60_percent &lt;dbl&gt;,</w:t>
-      </w:r>
-      <w:r>
-        <w:br w:type="textWrapping"/>
-      </w:r>
-      <w:r>
-        <w:rPr>
-          <w:rStyle w:val="VerbatimChar"/>
-        </w:rPr>
-        <w:t xml:space="preserve">## #   Trial_9_3_was_performance_T30_to_T50_greater_than_60_percent &lt;dbl&gt;,</w:t>
-      </w:r>
-      <w:r>
-        <w:br w:type="textWrapping"/>
-      </w:r>
-      <w:r>
-        <w:rPr>
-          <w:rStyle w:val="VerbatimChar"/>
-        </w:rPr>
-        <w:t xml:space="preserve">## #   Trial_9_3_reaction_time &lt;dbl&gt;,</w:t>
-      </w:r>
-      <w:r>
-        <w:br w:type="textWrapping"/>
-      </w:r>
-      <w:r>
-        <w:rPr>
-          <w:rStyle w:val="VerbatimChar"/>
-        </w:rPr>
-        <w:t xml:space="preserve">## #   Trial_9_3_latency_to_enter_correct_side &lt;dbl&gt;,</w:t>
-      </w:r>
-      <w:r>
-        <w:br w:type="textWrapping"/>
-      </w:r>
-      <w:r>
-        <w:rPr>
-          <w:rStyle w:val="VerbatimChar"/>
-        </w:rPr>
-        <w:t xml:space="preserve">## #   Trial_9_3_latency_to_enter_correct_side_filtered_just_correct_choice &lt;dbl&gt;,</w:t>
-      </w:r>
-      <w:r>
-        <w:br w:type="textWrapping"/>
-      </w:r>
-      <w:r>
-        <w:rPr>
-          <w:rStyle w:val="VerbatimChar"/>
-        </w:rPr>
-        <w:t xml:space="preserve">## #   Trial_9_3_latency_to_enter_incorrect_side &lt;dbl&gt;,</w:t>
-      </w:r>
-      <w:r>
-        <w:br w:type="textWrapping"/>
-      </w:r>
-      <w:r>
-        <w:rPr>
-          <w:rStyle w:val="VerbatimChar"/>
-        </w:rPr>
-        <w:t xml:space="preserve">## #   Trial_9_3_screen_entered_first &lt;chr&gt;,</w:t>
-      </w:r>
-      <w:r>
-        <w:br w:type="textWrapping"/>
-      </w:r>
-      <w:r>
-        <w:rPr>
-          <w:rStyle w:val="VerbatimChar"/>
-        </w:rPr>
-        <w:t xml:space="preserve">## #   Trial_9_3_time_spent_in_correct_screen_full_4_minutes_absolute_seconds &lt;dbl&gt;,</w:t>
-      </w:r>
-      <w:r>
-        <w:br w:type="textWrapping"/>
-      </w:r>
-      <w:r>
-        <w:rPr>
-          <w:rStyle w:val="VerbatimChar"/>
-        </w:rPr>
-        <w:t xml:space="preserve">## #   Trial_9_3_time_spent_in_incorrect_screen_full_4_minutes_absolute_seconds &lt;dbl&gt;,</w:t>
-      </w:r>
-      <w:r>
-        <w:br w:type="textWrapping"/>
-      </w:r>
-      <w:r>
-        <w:rPr>
-          <w:rStyle w:val="VerbatimChar"/>
-        </w:rPr>
-        <w:t xml:space="preserve">## #   Trial_9_3_time_spent_in_correct_screen_T30_to_T50_absolute_seconds &lt;dbl&gt;,</w:t>
-      </w:r>
-      <w:r>
-        <w:br w:type="textWrapping"/>
-      </w:r>
-      <w:r>
-        <w:rPr>
-          <w:rStyle w:val="VerbatimChar"/>
-        </w:rPr>
-        <w:t xml:space="preserve">## #   Trial_9_3_time_spent_in_incorrect_screen_T30_to_T50_absolute_seconds &lt;dbl&gt;,</w:t>
-      </w:r>
-      <w:r>
-        <w:br w:type="textWrapping"/>
-      </w:r>
-      <w:r>
-        <w:rPr>
-          <w:rStyle w:val="VerbatimChar"/>
-        </w:rPr>
-        <w:t xml:space="preserve">## #   Trial_9_5_correctside &lt;chr&gt;, Trial_9_5_ratio &lt;int&gt;,</w:t>
-      </w:r>
-      <w:r>
-        <w:br w:type="textWrapping"/>
-      </w:r>
-      <w:r>
-        <w:rPr>
-          <w:rStyle w:val="VerbatimChar"/>
-        </w:rPr>
-        <w:t xml:space="preserve">## #   Trial_9_5_total_entries &lt;dbl&gt;,</w:t>
-      </w:r>
-      <w:r>
-        <w:br w:type="textWrapping"/>
-      </w:r>
-      <w:r>
-        <w:rPr>
-          <w:rStyle w:val="VerbatimChar"/>
-        </w:rPr>
-        <w:t xml:space="preserve">## #   Trial_9_5_performance_over_full_4_minutes_ie_correct_screen_proportion_divided_by_sum_proportion_at_both_screens &lt;dbl&gt;,</w:t>
-      </w:r>
-      <w:r>
-        <w:br w:type="textWrapping"/>
-      </w:r>
-      <w:r>
-        <w:rPr>
-          <w:rStyle w:val="VerbatimChar"/>
-        </w:rPr>
-        <w:t xml:space="preserve">## #   Trial_9_5_performance_over_T30_to_T50_ie_correct_screen_proportion_divided_by_sum_proportion_at_both_screens &lt;dbl&gt;,</w:t>
-      </w:r>
-      <w:r>
-        <w:br w:type="textWrapping"/>
-      </w:r>
-      <w:r>
-        <w:rPr>
-          <w:rStyle w:val="VerbatimChar"/>
-        </w:rPr>
-        <w:t xml:space="preserve">## #   Trial_9_5_was_performance_over_full_4_minutes_greater_than_60_percent &lt;dbl&gt;,</w:t>
-      </w:r>
-      <w:r>
-        <w:br w:type="textWrapping"/>
-      </w:r>
-      <w:r>
-        <w:rPr>
-          <w:rStyle w:val="VerbatimChar"/>
-        </w:rPr>
-        <w:t xml:space="preserve">## #   Trial_9_5_was_performance_T30_to_T50_greater_than_60_percent &lt;dbl&gt;,</w:t>
-      </w:r>
-      <w:r>
-        <w:br w:type="textWrapping"/>
-      </w:r>
-      <w:r>
-        <w:rPr>
-          <w:rStyle w:val="VerbatimChar"/>
-        </w:rPr>
-        <w:t xml:space="preserve">## #   Trial_9_5_reaction_time &lt;dbl&gt;,</w:t>
-      </w:r>
-      <w:r>
-        <w:br w:type="textWrapping"/>
-      </w:r>
-      <w:r>
-        <w:rPr>
-          <w:rStyle w:val="VerbatimChar"/>
-        </w:rPr>
-        <w:t xml:space="preserve">## #   Trial_9_5_latency_to_enter_correct_side &lt;dbl&gt;,</w:t>
-      </w:r>
-      <w:r>
-        <w:br w:type="textWrapping"/>
-      </w:r>
-      <w:r>
-        <w:rPr>
-          <w:rStyle w:val="VerbatimChar"/>
-        </w:rPr>
-        <w:t xml:space="preserve">## #   Trial_9_5_latency_to_enter_correct_side_filtered_just_correct_choice &lt;dbl&gt;,</w:t>
-      </w:r>
-      <w:r>
-        <w:br w:type="textWrapping"/>
-      </w:r>
-      <w:r>
-        <w:rPr>
-          <w:rStyle w:val="VerbatimChar"/>
-        </w:rPr>
-        <w:t xml:space="preserve">## #   Trial_9_5_latency_to_enter_incorrect_side &lt;dbl&gt;,</w:t>
-      </w:r>
-      <w:r>
-        <w:br w:type="textWrapping"/>
-      </w:r>
-      <w:r>
-        <w:rPr>
-          <w:rStyle w:val="VerbatimChar"/>
-        </w:rPr>
-        <w:t xml:space="preserve">## #   Trial_9_5_screen_entered_first &lt;chr&gt;,</w:t>
-      </w:r>
-      <w:r>
-        <w:br w:type="textWrapping"/>
-      </w:r>
-      <w:r>
-        <w:rPr>
-          <w:rStyle w:val="VerbatimChar"/>
-        </w:rPr>
-        <w:t xml:space="preserve">## #   Trial_9_5_time_spent_in_correct_screen_full_4_minutes_absolute_seconds &lt;dbl&gt;,</w:t>
-      </w:r>
-      <w:r>
-        <w:br w:type="textWrapping"/>
-      </w:r>
-      <w:r>
-        <w:rPr>
-          <w:rStyle w:val="VerbatimChar"/>
-        </w:rPr>
-        <w:t xml:space="preserve">## #   Trial_9_5_time_spent_in_incorrect_screen_full_4_minutes_absolute_seconds &lt;dbl&gt;,</w:t>
-      </w:r>
-      <w:r>
-        <w:br w:type="textWrapping"/>
-      </w:r>
-      <w:r>
-        <w:rPr>
-          <w:rStyle w:val="VerbatimChar"/>
-        </w:rPr>
-        <w:t xml:space="preserve">## #   Trial_9_5_time_spent_in_correct_screen_T30_to_T50_absolute_seconds &lt;dbl&gt;,</w:t>
-      </w:r>
-      <w:r>
-        <w:br w:type="textWrapping"/>
-      </w:r>
-      <w:r>
-        <w:rPr>
-          <w:rStyle w:val="VerbatimChar"/>
-        </w:rPr>
-        <w:t xml:space="preserve">## #   Trial_9_5_time_spent_in_incorrect_screen_T30_to_T50_absolute_seconds &lt;dbl&gt;,</w:t>
-      </w:r>
-      <w:r>
-        <w:br w:type="textWrapping"/>
-      </w:r>
-      <w:r>
-        <w:rPr>
-          <w:rStyle w:val="VerbatimChar"/>
-        </w:rPr>
-        <w:t xml:space="preserve">## #   Trial_10_1_correctside &lt;chr&gt;, Trial_10_1_ratio &lt;int&gt;,</w:t>
-      </w:r>
-      <w:r>
-        <w:br w:type="textWrapping"/>
-      </w:r>
-      <w:r>
-        <w:rPr>
-          <w:rStyle w:val="VerbatimChar"/>
-        </w:rPr>
-        <w:t xml:space="preserve">## #   Trial_10_1_total_entries &lt;dbl&gt;,</w:t>
-      </w:r>
-      <w:r>
-        <w:br w:type="textWrapping"/>
-      </w:r>
-      <w:r>
-        <w:rPr>
-          <w:rStyle w:val="VerbatimChar"/>
-        </w:rPr>
-        <w:t xml:space="preserve">## #   Trial_10_1_performance_over_full_4_minutes_ie_correct_screen_proportion_divided_by_sum_proportion_at_both_screens &lt;dbl&gt;,</w:t>
-      </w:r>
-      <w:r>
-        <w:br w:type="textWrapping"/>
-      </w:r>
-      <w:r>
-        <w:rPr>
-          <w:rStyle w:val="VerbatimChar"/>
-        </w:rPr>
-        <w:t xml:space="preserve">## #   Trial_10_1_performance_over_T30_to_T50_ie_correct_screen_proportion_divided_by_sum_proportion_at_both_screens &lt;dbl&gt;,</w:t>
-      </w:r>
-      <w:r>
-        <w:br w:type="textWrapping"/>
-      </w:r>
-      <w:r>
-        <w:rPr>
-          <w:rStyle w:val="VerbatimChar"/>
-        </w:rPr>
-        <w:t xml:space="preserve">## #   Trial_10_1_was_performance_over_full_4_minutes_greater_than_60_percent &lt;dbl&gt;,</w:t>
-      </w:r>
-      <w:r>
-        <w:br w:type="textWrapping"/>
-      </w:r>
-      <w:r>
-        <w:rPr>
-          <w:rStyle w:val="VerbatimChar"/>
-        </w:rPr>
-        <w:t xml:space="preserve">## #   Trial_10_1_was_performance_T30_to_T50_greater_than_60_percent &lt;dbl&gt;,</w:t>
-      </w:r>
-      <w:r>
-        <w:br w:type="textWrapping"/>
-      </w:r>
-      <w:r>
-        <w:rPr>
-          <w:rStyle w:val="VerbatimChar"/>
-        </w:rPr>
-        <w:t xml:space="preserve">## #   Trial_10_1_reaction_time &lt;dbl&gt;,</w:t>
-      </w:r>
-      <w:r>
-        <w:br w:type="textWrapping"/>
-      </w:r>
-      <w:r>
-        <w:rPr>
-          <w:rStyle w:val="VerbatimChar"/>
-        </w:rPr>
-        <w:t xml:space="preserve">## #   Trial_10_1_latency_to_enter_correct_side &lt;dbl&gt;,</w:t>
-      </w:r>
-      <w:r>
-        <w:br w:type="textWrapping"/>
-      </w:r>
-      <w:r>
-        <w:rPr>
-          <w:rStyle w:val="VerbatimChar"/>
-        </w:rPr>
-        <w:t xml:space="preserve">## #   Trial_10_1_latency_to_enter_correct_side_filtered_just_correct_choice &lt;dbl&gt;,</w:t>
-      </w:r>
-      <w:r>
-        <w:br w:type="textWrapping"/>
-      </w:r>
-      <w:r>
-        <w:rPr>
-          <w:rStyle w:val="VerbatimChar"/>
-        </w:rPr>
-        <w:t xml:space="preserve">## #   Trial_10_1_latency_to_enter_incorrect_side &lt;dbl&gt;,</w:t>
-      </w:r>
-      <w:r>
-        <w:br w:type="textWrapping"/>
-      </w:r>
-      <w:r>
-        <w:rPr>
-          <w:rStyle w:val="VerbatimChar"/>
-        </w:rPr>
-        <w:t xml:space="preserve">## #   Trial_10_1_screen_entered_first &lt;chr&gt;,</w:t>
-      </w:r>
-      <w:r>
-        <w:br w:type="textWrapping"/>
-      </w:r>
-      <w:r>
-        <w:rPr>
-          <w:rStyle w:val="VerbatimChar"/>
-        </w:rPr>
-        <w:t xml:space="preserve">## #   Trial_10_1_time_spent_in_correct_screen_full_4_minutes_absolute_seconds &lt;dbl&gt;,</w:t>
-      </w:r>
-      <w:r>
-        <w:br w:type="textWrapping"/>
-      </w:r>
-      <w:r>
-        <w:rPr>
-          <w:rStyle w:val="VerbatimChar"/>
-        </w:rPr>
-        <w:t xml:space="preserve">## #   Trial_10_1_time_spent_in_incorrect_screen_full_4_minutes_absolute_seconds &lt;dbl&gt;,</w:t>
-      </w:r>
-      <w:r>
-        <w:br w:type="textWrapping"/>
-      </w:r>
-      <w:r>
-        <w:rPr>
-          <w:rStyle w:val="VerbatimChar"/>
-        </w:rPr>
-        <w:t xml:space="preserve">## #   Trial_10_1_time_spent_in_correct_screen_T30_to_T50_absolute_seconds &lt;dbl&gt;,</w:t>
-      </w:r>
-      <w:r>
-        <w:br w:type="textWrapping"/>
-      </w:r>
-      <w:r>
-        <w:rPr>
-          <w:rStyle w:val="VerbatimChar"/>
-        </w:rPr>
-        <w:t xml:space="preserve">## #   Trial_10_1_time_spent_in_incorrect_screen_T30_to_T50_absolute_seconds &lt;dbl&gt;,</w:t>
-      </w:r>
-      <w:r>
-        <w:br w:type="textWrapping"/>
-      </w:r>
-      <w:r>
-        <w:rPr>
-          <w:rStyle w:val="VerbatimChar"/>
-        </w:rPr>
-        <w:t xml:space="preserve">## #   Trial_10_3_correctside &lt;chr&gt;, Trial_10_3_ratio &lt;int&gt;,</w:t>
-      </w:r>
-      <w:r>
-        <w:br w:type="textWrapping"/>
-      </w:r>
-      <w:r>
-        <w:rPr>
-          <w:rStyle w:val="VerbatimChar"/>
-        </w:rPr>
-        <w:t xml:space="preserve">## #   Trial_10_3_total_entries &lt;dbl&gt;,</w:t>
-      </w:r>
-      <w:r>
-        <w:br w:type="textWrapping"/>
-      </w:r>
-      <w:r>
-        <w:rPr>
-          <w:rStyle w:val="VerbatimChar"/>
-        </w:rPr>
-        <w:t xml:space="preserve">## #   Trial_10_3_performance_over_full_4_minutes_ie_correct_screen_proportion_divided_by_sum_proportion_at_both_screens &lt;dbl&gt;,</w:t>
-      </w:r>
-      <w:r>
-        <w:br w:type="textWrapping"/>
-      </w:r>
-      <w:r>
-        <w:rPr>
-          <w:rStyle w:val="VerbatimChar"/>
-        </w:rPr>
-        <w:t xml:space="preserve">## #   Trial_10_3_performance_over_T30_to_T50_ie_correct_screen_proportion_divided_by_sum_proportion_at_both_screens &lt;dbl&gt;,</w:t>
-      </w:r>
-      <w:r>
-        <w:br w:type="textWrapping"/>
-      </w:r>
-      <w:r>
-        <w:rPr>
-          <w:rStyle w:val="VerbatimChar"/>
-        </w:rPr>
-        <w:t xml:space="preserve">## #   Trial_10_3_was_performance_over_full_4_minutes_greater_than_60_percent &lt;dbl&gt;,</w:t>
-      </w:r>
-      <w:r>
-        <w:br w:type="textWrapping"/>
-      </w:r>
-      <w:r>
-        <w:rPr>
-          <w:rStyle w:val="VerbatimChar"/>
-        </w:rPr>
-        <w:t xml:space="preserve">## #   Trial_10_3_was_performance_T30_to_T50_greater_than_60_percent &lt;dbl&gt;,</w:t>
-      </w:r>
-      <w:r>
-        <w:br w:type="textWrapping"/>
-      </w:r>
-      <w:r>
-        <w:rPr>
-          <w:rStyle w:val="VerbatimChar"/>
-        </w:rPr>
-        <w:t xml:space="preserve">## #   Trial_10_3_reaction_time &lt;dbl&gt;,</w:t>
-      </w:r>
-      <w:r>
-        <w:br w:type="textWrapping"/>
-      </w:r>
-      <w:r>
-        <w:rPr>
-          <w:rStyle w:val="VerbatimChar"/>
-        </w:rPr>
-        <w:t xml:space="preserve">## #   Trial_10_3_latency_to_enter_correct_side &lt;dbl&gt;,</w:t>
-      </w:r>
-      <w:r>
-        <w:br w:type="textWrapping"/>
-      </w:r>
-      <w:r>
-        <w:rPr>
-          <w:rStyle w:val="VerbatimChar"/>
-        </w:rPr>
-        <w:t xml:space="preserve">## #   Trial_10_3_latency_to_enter_correct_side_filtered_just_correct_choice &lt;dbl&gt;,</w:t>
-      </w:r>
-      <w:r>
-        <w:br w:type="textWrapping"/>
-      </w:r>
-      <w:r>
-        <w:rPr>
-          <w:rStyle w:val="VerbatimChar"/>
-        </w:rPr>
-        <w:t xml:space="preserve">## #   Trial_10_3_latency_to_enter_incorrect_side &lt;dbl&gt;,</w:t>
-      </w:r>
-      <w:r>
-        <w:br w:type="textWrapping"/>
-      </w:r>
-      <w:r>
-        <w:rPr>
-          <w:rStyle w:val="VerbatimChar"/>
-        </w:rPr>
-        <w:t xml:space="preserve">## #   Trial_10_3_screen_entered_first &lt;chr&gt;,</w:t>
-      </w:r>
-      <w:r>
-        <w:br w:type="textWrapping"/>
-      </w:r>
-      <w:r>
-        <w:rPr>
-          <w:rStyle w:val="VerbatimChar"/>
-        </w:rPr>
-        <w:t xml:space="preserve">## #   Trial_10_3_time_spent_in_correct_screen_full_4_minutes_absolute_seconds &lt;dbl&gt;,</w:t>
-      </w:r>
-      <w:r>
-        <w:br w:type="textWrapping"/>
-      </w:r>
-      <w:r>
-        <w:rPr>
-          <w:rStyle w:val="VerbatimChar"/>
-        </w:rPr>
-        <w:t xml:space="preserve">## #   Trial_10_3_time_spent_in_incorrect_screen_full_4_minutes_absolute_seconds &lt;dbl&gt;,</w:t>
-      </w:r>
-      <w:r>
-        <w:br w:type="textWrapping"/>
-      </w:r>
-      <w:r>
-        <w:rPr>
-          <w:rStyle w:val="VerbatimChar"/>
-        </w:rPr>
-        <w:t xml:space="preserve">## #   Trial_10_3_time_spent_in_correct_screen_T30_to_T50_absolute_seconds &lt;dbl&gt;,</w:t>
-      </w:r>
-      <w:r>
-        <w:br w:type="textWrapping"/>
-      </w:r>
-      <w:r>
-        <w:rPr>
-          <w:rStyle w:val="VerbatimChar"/>
-        </w:rPr>
-        <w:t xml:space="preserve">## #   Trial_10_3_time_spent_in_incorrect_screen_T30_to_T50_absolute_seconds &lt;dbl&gt;,</w:t>
-      </w:r>
-      <w:r>
-        <w:br w:type="textWrapping"/>
-      </w:r>
-      <w:r>
-        <w:rPr>
-          <w:rStyle w:val="VerbatimChar"/>
-        </w:rPr>
-        <w:t xml:space="preserve">## #   Trial_10_5_correctside &lt;chr&gt;, Trial_10_5_ratio &lt;int&gt;,</w:t>
-      </w:r>
-      <w:r>
-        <w:br w:type="textWrapping"/>
-      </w:r>
-      <w:r>
-        <w:rPr>
-          <w:rStyle w:val="VerbatimChar"/>
-        </w:rPr>
-        <w:t xml:space="preserve">## #   Trial_10_5_total_entries &lt;dbl&gt;,</w:t>
-      </w:r>
-      <w:r>
-        <w:br w:type="textWrapping"/>
-      </w:r>
-      <w:r>
-        <w:rPr>
-          <w:rStyle w:val="VerbatimChar"/>
-        </w:rPr>
-        <w:t xml:space="preserve">## #   Trial_10_5_performance_over_full_4_minutes_ie_correct_screen_proportion_divided_by_sum_proportion_at_both_screens &lt;dbl&gt;,</w:t>
-      </w:r>
-      <w:r>
-        <w:br w:type="textWrapping"/>
-      </w:r>
-      <w:r>
-        <w:rPr>
-          <w:rStyle w:val="VerbatimChar"/>
-        </w:rPr>
-        <w:t xml:space="preserve">## #   Trial_10_5_performance_over_T30_to_T50_ie_correct_screen_proportion_divided_by_sum_proportion_at_both_screens &lt;dbl&gt;,</w:t>
-      </w:r>
-      <w:r>
-        <w:br w:type="textWrapping"/>
-      </w:r>
-      <w:r>
-        <w:rPr>
-          <w:rStyle w:val="VerbatimChar"/>
-        </w:rPr>
-        <w:t xml:space="preserve">## #   Trial_10_5_was_performance_over_full_4_minutes_greater_than_60_percent &lt;dbl&gt;,</w:t>
-      </w:r>
-      <w:r>
-        <w:br w:type="textWrapping"/>
-      </w:r>
-      <w:r>
-        <w:rPr>
-          <w:rStyle w:val="VerbatimChar"/>
-        </w:rPr>
-        <w:t xml:space="preserve">## #   Trial_10_5_was_performance_T30_to_T50_greater_than_60_percent &lt;dbl&gt;,</w:t>
-      </w:r>
-      <w:r>
-        <w:br w:type="textWrapping"/>
-      </w:r>
-      <w:r>
-        <w:rPr>
-          <w:rStyle w:val="VerbatimChar"/>
-        </w:rPr>
-        <w:t xml:space="preserve">## #   Trial_10_5_reaction_time &lt;dbl&gt;,</w:t>
-      </w:r>
-      <w:r>
-        <w:br w:type="textWrapping"/>
-      </w:r>
-      <w:r>
-        <w:rPr>
-          <w:rStyle w:val="VerbatimChar"/>
-        </w:rPr>
-        <w:t xml:space="preserve">## #   Trial_10_5_latency_to_enter_correct_side &lt;dbl&gt;,</w:t>
-      </w:r>
-      <w:r>
-        <w:br w:type="textWrapping"/>
-      </w:r>
-      <w:r>
-        <w:rPr>
-          <w:rStyle w:val="VerbatimChar"/>
-        </w:rPr>
-        <w:t xml:space="preserve">## #   Trial_10_5_latency_to_enter_correct_side_filtered_just_correct_choice &lt;dbl&gt;,</w:t>
-      </w:r>
-      <w:r>
-        <w:br w:type="textWrapping"/>
-      </w:r>
-      <w:r>
-        <w:rPr>
-          <w:rStyle w:val="VerbatimChar"/>
-        </w:rPr>
-        <w:t xml:space="preserve">## #   Trial_10_5_latency_to_enter_incorrect_side &lt;dbl&gt;,</w:t>
-      </w:r>
-      <w:r>
-        <w:br w:type="textWrapping"/>
-      </w:r>
-      <w:r>
-        <w:rPr>
-          <w:rStyle w:val="VerbatimChar"/>
-        </w:rPr>
-        <w:t xml:space="preserve">## #   Trial_10_5_screen_entered_first &lt;chr&gt;,</w:t>
-      </w:r>
-      <w:r>
-        <w:br w:type="textWrapping"/>
-      </w:r>
-      <w:r>
-        <w:rPr>
-          <w:rStyle w:val="VerbatimChar"/>
-        </w:rPr>
-        <w:t xml:space="preserve">## #   Trial_10_5_time_spent_in_correct_screen_full_4_minutes_absolute_seconds &lt;dbl&gt;,</w:t>
-      </w:r>
-      <w:r>
-        <w:br w:type="textWrapping"/>
-      </w:r>
-      <w:r>
-        <w:rPr>
-          <w:rStyle w:val="VerbatimChar"/>
-        </w:rPr>
-        <w:t xml:space="preserve">## #   Trial_10_5_time_spent_in_incorrect_screen_full_4_minutes_absolute_seconds &lt;dbl&gt;,</w:t>
-      </w:r>
-      <w:r>
-        <w:br w:type="textWrapping"/>
-      </w:r>
-      <w:r>
-        <w:rPr>
-          <w:rStyle w:val="VerbatimChar"/>
-        </w:rPr>
-        <w:t xml:space="preserve">## #   Trial_10_5_time_spent_in_correct_screen_T30_to_T50_absolute_seconds &lt;dbl&gt;,</w:t>
-      </w:r>
-      <w:r>
-        <w:br w:type="textWrapping"/>
-      </w:r>
-      <w:r>
-        <w:rPr>
-          <w:rStyle w:val="VerbatimChar"/>
-        </w:rPr>
-        <w:t xml:space="preserve">## #   Trial_10_5_time_spent_in_incorrect_screen_T30_to_T50_absolute_seconds &lt;dbl&gt;,</w:t>
-      </w:r>
-      <w:r>
-        <w:br w:type="textWrapping"/>
-      </w:r>
-      <w:r>
-        <w:rPr>
-          <w:rStyle w:val="VerbatimChar"/>
-        </w:rPr>
-        <w:t xml:space="preserve">## #   Trial_11_1_correctside &lt;chr&gt;, Trial_11_1_ratio &lt;int&gt;,</w:t>
-      </w:r>
-      <w:r>
-        <w:br w:type="textWrapping"/>
-      </w:r>
-      <w:r>
-        <w:rPr>
-          <w:rStyle w:val="VerbatimChar"/>
-        </w:rPr>
-        <w:t xml:space="preserve">## #   Trial_11_1_total_entries &lt;dbl&gt;,</w:t>
-      </w:r>
-      <w:r>
-        <w:br w:type="textWrapping"/>
-      </w:r>
-      <w:r>
-        <w:rPr>
-          <w:rStyle w:val="VerbatimChar"/>
-        </w:rPr>
-        <w:t xml:space="preserve">## #   Trial_11_1_performance_over_full_4_minutes_ie_correct_screen_proportion_divided_by_sum_proportion_at_both_screens &lt;dbl&gt;,</w:t>
-      </w:r>
-      <w:r>
-        <w:br w:type="textWrapping"/>
-      </w:r>
-      <w:r>
-        <w:rPr>
-          <w:rStyle w:val="VerbatimChar"/>
-        </w:rPr>
-        <w:t xml:space="preserve">## #   Trial_11_1_performance_over_T30_to_T50_ie_correct_screen_proportion_divided_by_sum_proportion_at_both_screens &lt;dbl&gt;,</w:t>
-      </w:r>
-      <w:r>
-        <w:br w:type="textWrapping"/>
-      </w:r>
-      <w:r>
-        <w:rPr>
-          <w:rStyle w:val="VerbatimChar"/>
-        </w:rPr>
-        <w:t xml:space="preserve">## #   ...</w:t>
+        <w:t xml:space="preserve">## # A tibble: 52 x 56</w:t>
+      </w:r>
+      <w:r>
+        <w:br w:type="textWrapping"/>
+      </w:r>
+      <w:r>
+        <w:rPr>
+          <w:rStyle w:val="VerbatimChar"/>
+        </w:rPr>
+        <w:t xml:space="preserve">##    fish_name sex.x standard_length order average_prop_ti~ average_prop_ti~</w:t>
+      </w:r>
+      <w:r>
+        <w:br w:type="textWrapping"/>
+      </w:r>
+      <w:r>
+        <w:rPr>
+          <w:rStyle w:val="VerbatimChar"/>
+        </w:rPr>
+        <w:t xml:space="preserve">##    &lt;chr&gt;     &lt;chr&gt;           &lt;int&gt; &lt;chr&gt;            &lt;dbl&gt;            &lt;dbl&gt;</w:t>
+      </w:r>
+      <w:r>
+        <w:br w:type="textWrapping"/>
+      </w:r>
+      <w:r>
+        <w:rPr>
+          <w:rStyle w:val="VerbatimChar"/>
+        </w:rPr>
+        <w:t xml:space="preserve">##  1 wahida    F                1535 SDN             0.150            0.569 </w:t>
+      </w:r>
+      <w:r>
+        <w:br w:type="textWrapping"/>
+      </w:r>
+      <w:r>
+        <w:rPr>
+          <w:rStyle w:val="VerbatimChar"/>
+        </w:rPr>
+        <w:t xml:space="preserve">##  2 wheatley  M                2380 NSD             0.287            0.573 </w:t>
+      </w:r>
+      <w:r>
+        <w:br w:type="textWrapping"/>
+      </w:r>
+      <w:r>
+        <w:rPr>
+          <w:rStyle w:val="VerbatimChar"/>
+        </w:rPr>
+        <w:t xml:space="preserve">##  3 winnifred F                2351 SND             0.329            0.250 </w:t>
+      </w:r>
+      <w:r>
+        <w:br w:type="textWrapping"/>
+      </w:r>
+      <w:r>
+        <w:rPr>
+          <w:rStyle w:val="VerbatimChar"/>
+        </w:rPr>
+        <w:t xml:space="preserve">##  4 wisteria  F                2490 NSD             0.264            0.181 </w:t>
+      </w:r>
+      <w:r>
+        <w:br w:type="textWrapping"/>
+      </w:r>
+      <w:r>
+        <w:rPr>
+          <w:rStyle w:val="VerbatimChar"/>
+        </w:rPr>
+        <w:t xml:space="preserve">##  5 wayne     M                2115 DNS             0.188            0.0549</w:t>
+      </w:r>
+      <w:r>
+        <w:br w:type="textWrapping"/>
+      </w:r>
+      <w:r>
+        <w:rPr>
+          <w:rStyle w:val="VerbatimChar"/>
+        </w:rPr>
+        <w:t xml:space="preserve">##  6 gabi      F                3248 DNS             0.182            0.249 </w:t>
+      </w:r>
+      <w:r>
+        <w:br w:type="textWrapping"/>
+      </w:r>
+      <w:r>
+        <w:rPr>
+          <w:rStyle w:val="VerbatimChar"/>
+        </w:rPr>
+        <w:t xml:space="preserve">##  7 wile      M                2236 NSD             0.0929           0.728 </w:t>
+      </w:r>
+      <w:r>
+        <w:br w:type="textWrapping"/>
+      </w:r>
+      <w:r>
+        <w:rPr>
+          <w:rStyle w:val="VerbatimChar"/>
+        </w:rPr>
+        <w:t xml:space="preserve">##  8 wyatt     M                2336 SDN             0.233            0.548 </w:t>
+      </w:r>
+      <w:r>
+        <w:br w:type="textWrapping"/>
+      </w:r>
+      <w:r>
+        <w:rPr>
+          <w:rStyle w:val="VerbatimChar"/>
+        </w:rPr>
+        <w:t xml:space="preserve">##  9 wedelia   F                1450 SDN             0.0633           0.720 </w:t>
+      </w:r>
+      <w:r>
+        <w:br w:type="textWrapping"/>
+      </w:r>
+      <w:r>
+        <w:rPr>
+          <w:rStyle w:val="VerbatimChar"/>
+        </w:rPr>
+        <w:t xml:space="preserve">## 10 gavin     M                1992 DSN             0.145            0.821 </w:t>
+      </w:r>
+      <w:r>
+        <w:br w:type="textWrapping"/>
+      </w:r>
+      <w:r>
+        <w:rPr>
+          <w:rStyle w:val="VerbatimChar"/>
+        </w:rPr>
+        <w:t xml:space="preserve">## # ... with 42 more rows, and 50 more variables:</w:t>
+      </w:r>
+      <w:r>
+        <w:br w:type="textWrapping"/>
+      </w:r>
+      <w:r>
+        <w:rPr>
+          <w:rStyle w:val="VerbatimChar"/>
+        </w:rPr>
+        <w:t xml:space="preserve">## #   average_number_of_entries_T0_to_T29 &lt;dbl&gt;,</w:t>
+      </w:r>
+      <w:r>
+        <w:br w:type="textWrapping"/>
+      </w:r>
+      <w:r>
+        <w:rPr>
+          <w:rStyle w:val="VerbatimChar"/>
+        </w:rPr>
+        <w:t xml:space="preserve">## #   average_number_of_entries_T30_to_T50 &lt;dbl&gt;,</w:t>
+      </w:r>
+      <w:r>
+        <w:br w:type="textWrapping"/>
+      </w:r>
+      <w:r>
+        <w:rPr>
+          <w:rStyle w:val="VerbatimChar"/>
+        </w:rPr>
+        <w:t xml:space="preserve">## #   average_number_of_entries_full_4_minutes &lt;dbl&gt;,</w:t>
+      </w:r>
+      <w:r>
+        <w:br w:type="textWrapping"/>
+      </w:r>
+      <w:r>
+        <w:rPr>
+          <w:rStyle w:val="VerbatimChar"/>
+        </w:rPr>
+        <w:t xml:space="preserve">## #   average_reaction_time &lt;dbl&gt;,</w:t>
+      </w:r>
+      <w:r>
+        <w:br w:type="textWrapping"/>
+      </w:r>
+      <w:r>
+        <w:rPr>
+          <w:rStyle w:val="VerbatimChar"/>
+        </w:rPr>
+        <w:t xml:space="preserve">## #   average_performance_across_all_9_testing_trials_using_full_4_minutes_data &lt;dbl&gt;,</w:t>
+      </w:r>
+      <w:r>
+        <w:br w:type="textWrapping"/>
+      </w:r>
+      <w:r>
+        <w:rPr>
+          <w:rStyle w:val="VerbatimChar"/>
+        </w:rPr>
+        <w:t xml:space="preserve">## #   average_performance_across_all_9_testing_trials_using_T30_to_T50_data &lt;dbl&gt;,</w:t>
+      </w:r>
+      <w:r>
+        <w:br w:type="textWrapping"/>
+      </w:r>
+      <w:r>
+        <w:rPr>
+          <w:rStyle w:val="VerbatimChar"/>
+        </w:rPr>
+        <w:t xml:space="preserve">## #   total_number_of_testing_trials_using_full_4_minutes_data &lt;int&gt;,</w:t>
+      </w:r>
+      <w:r>
+        <w:br w:type="textWrapping"/>
+      </w:r>
+      <w:r>
+        <w:rPr>
+          <w:rStyle w:val="VerbatimChar"/>
+        </w:rPr>
+        <w:t xml:space="preserve">## #   total_number_of_testing_trials_using_T30_to_T50_data &lt;int&gt;,</w:t>
+      </w:r>
+      <w:r>
+        <w:br w:type="textWrapping"/>
+      </w:r>
+      <w:r>
+        <w:rPr>
+          <w:rStyle w:val="VerbatimChar"/>
+        </w:rPr>
+        <w:t xml:space="preserve">## #   number_of_trials_on_0.50_ratio_using_full_4_minutes_data &lt;int&gt;,</w:t>
+      </w:r>
+      <w:r>
+        <w:br w:type="textWrapping"/>
+      </w:r>
+      <w:r>
+        <w:rPr>
+          <w:rStyle w:val="VerbatimChar"/>
+        </w:rPr>
+        <w:t xml:space="preserve">## #   number_of_trials_on_0.67_ratio_using_full_4_minutes_data &lt;int&gt;,</w:t>
+      </w:r>
+      <w:r>
+        <w:br w:type="textWrapping"/>
+      </w:r>
+      <w:r>
+        <w:rPr>
+          <w:rStyle w:val="VerbatimChar"/>
+        </w:rPr>
+        <w:t xml:space="preserve">## #   number_of_trials_on_0.75_ratio_using_full_4_minutes_data &lt;int&gt;,</w:t>
+      </w:r>
+      <w:r>
+        <w:br w:type="textWrapping"/>
+      </w:r>
+      <w:r>
+        <w:rPr>
+          <w:rStyle w:val="VerbatimChar"/>
+        </w:rPr>
+        <w:t xml:space="preserve">## #   number_of_trials_on_0.50_ratio_using_T30_to_T50_data &lt;int&gt;,</w:t>
+      </w:r>
+      <w:r>
+        <w:br w:type="textWrapping"/>
+      </w:r>
+      <w:r>
+        <w:rPr>
+          <w:rStyle w:val="VerbatimChar"/>
+        </w:rPr>
+        <w:t xml:space="preserve">## #   number_of_trials_on_0.67_ratio_using_T30_to_T50_data &lt;int&gt;,</w:t>
+      </w:r>
+      <w:r>
+        <w:br w:type="textWrapping"/>
+      </w:r>
+      <w:r>
+        <w:rPr>
+          <w:rStyle w:val="VerbatimChar"/>
+        </w:rPr>
+        <w:t xml:space="preserve">## #   number_of_trials_on_0.75_ratio_using_T30_to_T50_data &lt;int&gt;,</w:t>
+      </w:r>
+      <w:r>
+        <w:br w:type="textWrapping"/>
+      </w:r>
+      <w:r>
+        <w:rPr>
+          <w:rStyle w:val="VerbatimChar"/>
+        </w:rPr>
+        <w:t xml:space="preserve">## #   median_performance_on_0.50_ratio_using_full_4_minutes_data &lt;dbl&gt;,</w:t>
+      </w:r>
+      <w:r>
+        <w:br w:type="textWrapping"/>
+      </w:r>
+      <w:r>
+        <w:rPr>
+          <w:rStyle w:val="VerbatimChar"/>
+        </w:rPr>
+        <w:t xml:space="preserve">## #   median_performance_on_0.67_ratio_using_full_4_minutes_data &lt;dbl&gt;,</w:t>
+      </w:r>
+      <w:r>
+        <w:br w:type="textWrapping"/>
+      </w:r>
+      <w:r>
+        <w:rPr>
+          <w:rStyle w:val="VerbatimChar"/>
+        </w:rPr>
+        <w:t xml:space="preserve">## #   median_performance_on_0.75_ratio_using_full_4_minutes_data &lt;dbl&gt;,</w:t>
+      </w:r>
+      <w:r>
+        <w:br w:type="textWrapping"/>
+      </w:r>
+      <w:r>
+        <w:rPr>
+          <w:rStyle w:val="VerbatimChar"/>
+        </w:rPr>
+        <w:t xml:space="preserve">## #   median_performance_on_0.50_ratio_using_T30_to_T50_data &lt;dbl&gt;,</w:t>
+      </w:r>
+      <w:r>
+        <w:br w:type="textWrapping"/>
+      </w:r>
+      <w:r>
+        <w:rPr>
+          <w:rStyle w:val="VerbatimChar"/>
+        </w:rPr>
+        <w:t xml:space="preserve">## #   median_performance_on_0.67_ratio_using_T30_to_T50_data &lt;dbl&gt;,</w:t>
+      </w:r>
+      <w:r>
+        <w:br w:type="textWrapping"/>
+      </w:r>
+      <w:r>
+        <w:rPr>
+          <w:rStyle w:val="VerbatimChar"/>
+        </w:rPr>
+        <w:t xml:space="preserve">## #   median_performance_on_0.75_ratio_using_T30_to_T50_data &lt;dbl&gt;,</w:t>
+      </w:r>
+      <w:r>
+        <w:br w:type="textWrapping"/>
+      </w:r>
+      <w:r>
+        <w:rPr>
+          <w:rStyle w:val="VerbatimChar"/>
+        </w:rPr>
+        <w:t xml:space="preserve">## #   number_of_medians_above_60_using_full_4_minutes_data &lt;int&gt;,</w:t>
+      </w:r>
+      <w:r>
+        <w:br w:type="textWrapping"/>
+      </w:r>
+      <w:r>
+        <w:rPr>
+          <w:rStyle w:val="VerbatimChar"/>
+        </w:rPr>
+        <w:t xml:space="preserve">## #   number_of_medians_above_60_using_T30_to_T50_data &lt;int&gt;,</w:t>
+      </w:r>
+      <w:r>
+        <w:br w:type="textWrapping"/>
+      </w:r>
+      <w:r>
+        <w:rPr>
+          <w:rStyle w:val="VerbatimChar"/>
+        </w:rPr>
+        <w:t xml:space="preserve">## #   shapiro_wilk_test_p_value_using_full_4_minutes_data &lt;dbl&gt;,</w:t>
+      </w:r>
+      <w:r>
+        <w:br w:type="textWrapping"/>
+      </w:r>
+      <w:r>
+        <w:rPr>
+          <w:rStyle w:val="VerbatimChar"/>
+        </w:rPr>
+        <w:t xml:space="preserve">## #   was_average_performance_significantly_different_from_0.5_full_4_minutes_p_value_of_either_t_test_or_wilcox &lt;dbl&gt;,</w:t>
+      </w:r>
+      <w:r>
+        <w:br w:type="textWrapping"/>
+      </w:r>
+      <w:r>
+        <w:rPr>
+          <w:rStyle w:val="VerbatimChar"/>
+        </w:rPr>
+        <w:t xml:space="preserve">## #   shapiro_wilk_test_p_value_using_T30_to_T50_data &lt;dbl&gt;,</w:t>
+      </w:r>
+      <w:r>
+        <w:br w:type="textWrapping"/>
+      </w:r>
+      <w:r>
+        <w:rPr>
+          <w:rStyle w:val="VerbatimChar"/>
+        </w:rPr>
+        <w:t xml:space="preserve">## #   was_average_performance_significantly_different_from_0.5_T30_to_T50_p_value_of_either_t_test_or_wilcox &lt;dbl&gt;,</w:t>
+      </w:r>
+      <w:r>
+        <w:br w:type="textWrapping"/>
+      </w:r>
+      <w:r>
+        <w:rPr>
+          <w:rStyle w:val="VerbatimChar"/>
+        </w:rPr>
+        <w:t xml:space="preserve">## #   learning_category_according_to_etheredge_T30_to_T50 &lt;chr&gt;,</w:t>
+      </w:r>
+      <w:r>
+        <w:br w:type="textWrapping"/>
+      </w:r>
+      <w:r>
+        <w:rPr>
+          <w:rStyle w:val="VerbatimChar"/>
+        </w:rPr>
+        <w:t xml:space="preserve">## #   learning_category_according_to_etheredge_full_4_minutes &lt;chr&gt;,</w:t>
+      </w:r>
+      <w:r>
+        <w:br w:type="textWrapping"/>
+      </w:r>
+      <w:r>
+        <w:rPr>
+          <w:rStyle w:val="VerbatimChar"/>
+        </w:rPr>
+        <w:t xml:space="preserve">## #   did_fish_have_a_median_above_60 &lt;int&gt;,</w:t>
+      </w:r>
+      <w:r>
+        <w:br w:type="textWrapping"/>
+      </w:r>
+      <w:r>
+        <w:rPr>
+          <w:rStyle w:val="VerbatimChar"/>
+        </w:rPr>
+        <w:t xml:space="preserve">## #   did_fish_have_at_least_two_medians_above_60 &lt;int&gt;,</w:t>
+      </w:r>
+      <w:r>
+        <w:br w:type="textWrapping"/>
+      </w:r>
+      <w:r>
+        <w:rPr>
+          <w:rStyle w:val="VerbatimChar"/>
+        </w:rPr>
+        <w:t xml:space="preserve">## #   average_latency_to_enter_correct_side &lt;dbl&gt;,</w:t>
+      </w:r>
+      <w:r>
+        <w:br w:type="textWrapping"/>
+      </w:r>
+      <w:r>
+        <w:rPr>
+          <w:rStyle w:val="VerbatimChar"/>
+        </w:rPr>
+        <w:t xml:space="preserve">## #   average_latency_to_enter_incorrect_side &lt;dbl&gt;,</w:t>
+      </w:r>
+      <w:r>
+        <w:br w:type="textWrapping"/>
+      </w:r>
+      <w:r>
+        <w:rPr>
+          <w:rStyle w:val="VerbatimChar"/>
+        </w:rPr>
+        <w:t xml:space="preserve">## #   average_latency_to_enter_correct_side_filtered_just_correct_choice &lt;dbl&gt;,</w:t>
+      </w:r>
+      <w:r>
+        <w:br w:type="textWrapping"/>
+      </w:r>
+      <w:r>
+        <w:rPr>
+          <w:rStyle w:val="VerbatimChar"/>
+        </w:rPr>
+        <w:t xml:space="preserve">## #   proportion_of_correct_first_choices &lt;dbl&gt;,</w:t>
+      </w:r>
+      <w:r>
+        <w:br w:type="textWrapping"/>
+      </w:r>
+      <w:r>
+        <w:rPr>
+          <w:rStyle w:val="VerbatimChar"/>
+        </w:rPr>
+        <w:t xml:space="preserve">## #   number_of_trials_in_a_row_greater_than_60_percent_full_4_minutes &lt;int&gt;,</w:t>
+      </w:r>
+      <w:r>
+        <w:br w:type="textWrapping"/>
+      </w:r>
+      <w:r>
+        <w:rPr>
+          <w:rStyle w:val="VerbatimChar"/>
+        </w:rPr>
+        <w:t xml:space="preserve">## #   number_of_trials_in_a_row_greater_than_60_percent_T30_to_T50 &lt;int&gt;,</w:t>
+      </w:r>
+      <w:r>
+        <w:br w:type="textWrapping"/>
+      </w:r>
+      <w:r>
+        <w:rPr>
+          <w:rStyle w:val="VerbatimChar"/>
+        </w:rPr>
+        <w:t xml:space="preserve">## #   number_of_trials_in_a_row_correct_choice_first &lt;int&gt;,</w:t>
+      </w:r>
+      <w:r>
+        <w:br w:type="textWrapping"/>
+      </w:r>
+      <w:r>
+        <w:rPr>
+          <w:rStyle w:val="VerbatimChar"/>
+        </w:rPr>
+        <w:t xml:space="preserve">## #   mean_of_median_performance_on_each_ratio_full_four_minutes_data &lt;dbl&gt;,</w:t>
+      </w:r>
+      <w:r>
+        <w:br w:type="textWrapping"/>
+      </w:r>
+      <w:r>
+        <w:rPr>
+          <w:rStyle w:val="VerbatimChar"/>
+        </w:rPr>
+        <w:t xml:space="preserve">## #   mean_of_median_performance_on_each_ratio_T30_to_T50_data &lt;dbl&gt;,</w:t>
+      </w:r>
+      <w:r>
+        <w:br w:type="textWrapping"/>
+      </w:r>
+      <w:r>
+        <w:rPr>
+          <w:rStyle w:val="VerbatimChar"/>
+        </w:rPr>
+        <w:t xml:space="preserve">## #   sex.y &lt;chr&gt;,</w:t>
+      </w:r>
+      <w:r>
+        <w:br w:type="textWrapping"/>
+      </w:r>
+      <w:r>
+        <w:rPr>
+          <w:rStyle w:val="VerbatimChar"/>
+        </w:rPr>
+        <w:t xml:space="preserve">## #   detour_trial_1_prop_time_in_social_reward_following_solution &lt;dbl&gt;,</w:t>
+      </w:r>
+      <w:r>
+        <w:br w:type="textWrapping"/>
+      </w:r>
+      <w:r>
+        <w:rPr>
+          <w:rStyle w:val="VerbatimChar"/>
+        </w:rPr>
+        <w:t xml:space="preserve">## #   detour_trial_1_date_of_trial &lt;chr&gt;,</w:t>
+      </w:r>
+      <w:r>
+        <w:br w:type="textWrapping"/>
+      </w:r>
+      <w:r>
+        <w:rPr>
+          <w:rStyle w:val="VerbatimChar"/>
+        </w:rPr>
+        <w:t xml:space="preserve">## #   detour_trial_1_time_of_trial &lt;time&gt;,</w:t>
+      </w:r>
+      <w:r>
+        <w:br w:type="textWrapping"/>
+      </w:r>
+      <w:r>
+        <w:rPr>
+          <w:rStyle w:val="VerbatimChar"/>
+        </w:rPr>
+        <w:t xml:space="preserve">## #   detour_trial_1_did_fish_solve_barrier_problem &lt;int&gt;,</w:t>
+      </w:r>
+      <w:r>
+        <w:br w:type="textWrapping"/>
+      </w:r>
+      <w:r>
+        <w:rPr>
+          <w:rStyle w:val="VerbatimChar"/>
+        </w:rPr>
+        <w:t xml:space="preserve">## #   detour_trial_1_did_fish_solve_full_social_problem &lt;int&gt;,</w:t>
+      </w:r>
+      <w:r>
+        <w:br w:type="textWrapping"/>
+      </w:r>
+      <w:r>
+        <w:rPr>
+          <w:rStyle w:val="VerbatimChar"/>
+        </w:rPr>
+        <w:t xml:space="preserve">## #   detour_trial_1_full_problem_time_to_social_reward_minus_time_to_contact_barrier &lt;int&gt;,</w:t>
+      </w:r>
+      <w:r>
+        <w:br w:type="textWrapping"/>
+      </w:r>
+      <w:r>
+        <w:rPr>
+          <w:rStyle w:val="VerbatimChar"/>
+        </w:rPr>
+        <w:t xml:space="preserve">## #   detour_trial_1_barrier_problem_time_around_barrier_minus_time_to_contact_barrier &lt;int&gt;,</w:t>
+      </w:r>
+      <w:r>
+        <w:br w:type="textWrapping"/>
+      </w:r>
+      <w:r>
+        <w:rPr>
+          <w:rStyle w:val="VerbatimChar"/>
+        </w:rPr>
+        <w:t xml:space="preserve">## #   detour_trial_1_time_from_barrier_contact_minus_time_to_end_of_alley &lt;int&gt;,</w:t>
+      </w:r>
+      <w:r>
+        <w:br w:type="textWrapping"/>
+      </w:r>
+      <w:r>
+        <w:rPr>
+          <w:rStyle w:val="VerbatimChar"/>
+        </w:rPr>
+        <w:t xml:space="preserve">## #   time_to_barrier_contact_minus_start_time &lt;int&gt;, scorer &lt;chr&gt;</w:t>
       </w:r>
     </w:p>
     <w:p>
       <w:pPr>
         <w:pStyle w:val="Heading1"/>
       </w:pPr>
-      <w:bookmarkStart w:id="21" w:name="template---------"/>
+      <w:bookmarkStart w:id="21" w:name="template"/>
       <w:bookmarkEnd w:id="21"/>
       <w:r>
-        <w:t xml:space="preserve">TEMPLATE---------</w:t>
+        <w:t xml:space="preserve">TEMPLATE———</w:t>
       </w:r>
     </w:p>
     <w:p>
@@ -1414,7 +1009,22 @@
         <w:t xml:space="preserve"> </w:t>
       </w:r>
       <w:r>
-        <w:t xml:space="preserve">p_value &lt;- mod %&gt;% broom::tidy() %&gt;% filter(term != "(Intercept)") %&gt;% select(p.value) %&gt;% unlist</w:t>
+        <w:t xml:space="preserve">p_value &lt;- mod %&gt;% broom::tidy() %&gt;% filter(term !=</w:t>
+      </w:r>
+      <w:r>
+        <w:t xml:space="preserve"> </w:t>
+      </w:r>
+      <w:r>
+        <w:t xml:space="preserve">“</w:t>
+      </w:r>
+      <w:r>
+        <w:t xml:space="preserve">(Intercept)</w:t>
+      </w:r>
+      <w:r>
+        <w:t xml:space="preserve">”</w:t>
+      </w:r>
+      <w:r>
+        <w:t xml:space="preserve">) %&gt;% select(p.value) %&gt;% unlist</w:t>
       </w:r>
       <w:r>
         <w:t xml:space="preserve"> </w:t>
@@ -1446,31 +1056,124 @@
         <w:t xml:space="preserve"> </w:t>
       </w:r>
       <w:r>
-        <w:t xml:space="preserve">annotate("text", x=50, y=0.5, label= glue::glue("p = {round(p_value,4)}, R-squared: {round(r_squared,3)}</w:t>
-      </w:r>
-      <w:r>
-        <w:t xml:space="preserve"> </w:t>
-      </w:r>
-      <w:r>
-        <w:t xml:space="preserve">n = {number}"), size = 6, color = "black") +</w:t>
-      </w:r>
-      <w:r>
-        <w:t xml:space="preserve"> </w:t>
-      </w:r>
-      <w:r>
-        <w:t xml:space="preserve">labs(x= "XXX",y="XXX") +</w:t>
-      </w:r>
-      <w:r>
-        <w:t xml:space="preserve"> </w:t>
-      </w:r>
-      <w:r>
-        <w:t xml:space="preserve">ggtitle ("XXX") +</w:t>
-      </w:r>
-      <w:r>
-        <w:t xml:space="preserve"> </w:t>
-      </w:r>
-      <w:r>
-        <w:t xml:space="preserve">geom_smooth(method = "lm")</w:t>
+        <w:t xml:space="preserve">annotate(</w:t>
+      </w:r>
+      <w:r>
+        <w:t xml:space="preserve">“</w:t>
+      </w:r>
+      <w:r>
+        <w:t xml:space="preserve">text</w:t>
+      </w:r>
+      <w:r>
+        <w:t xml:space="preserve">”</w:t>
+      </w:r>
+      <w:r>
+        <w:t xml:space="preserve">, x=50, y=0.5, label= glue::glue(</w:t>
+      </w:r>
+      <w:r>
+        <w:t xml:space="preserve">“</w:t>
+      </w:r>
+      <w:r>
+        <w:t xml:space="preserve">p = {round(p_value,4)}, R-squared: {round(r_squared,3)}</w:t>
+      </w:r>
+      <w:r>
+        <w:t xml:space="preserve"> </w:t>
+      </w:r>
+      <w:r>
+        <w:t xml:space="preserve">n = {number}</w:t>
+      </w:r>
+      <w:r>
+        <w:t xml:space="preserve">”</w:t>
+      </w:r>
+      <w:r>
+        <w:t xml:space="preserve">), size = 6, color =</w:t>
+      </w:r>
+      <w:r>
+        <w:t xml:space="preserve"> </w:t>
+      </w:r>
+      <w:r>
+        <w:t xml:space="preserve">“</w:t>
+      </w:r>
+      <w:r>
+        <w:t xml:space="preserve">black</w:t>
+      </w:r>
+      <w:r>
+        <w:t xml:space="preserve">”</w:t>
+      </w:r>
+      <w:r>
+        <w:t xml:space="preserve">) +</w:t>
+      </w:r>
+      <w:r>
+        <w:t xml:space="preserve"> </w:t>
+      </w:r>
+      <w:r>
+        <w:t xml:space="preserve">labs(x=</w:t>
+      </w:r>
+      <w:r>
+        <w:t xml:space="preserve"> </w:t>
+      </w:r>
+      <w:r>
+        <w:t xml:space="preserve">“</w:t>
+      </w:r>
+      <w:r>
+        <w:t xml:space="preserve">XXX</w:t>
+      </w:r>
+      <w:r>
+        <w:t xml:space="preserve">”</w:t>
+      </w:r>
+      <w:r>
+        <w:t xml:space="preserve">,y=</w:t>
+      </w:r>
+      <w:r>
+        <w:t xml:space="preserve">“</w:t>
+      </w:r>
+      <w:r>
+        <w:t xml:space="preserve">XXX</w:t>
+      </w:r>
+      <w:r>
+        <w:t xml:space="preserve">”</w:t>
+      </w:r>
+      <w:r>
+        <w:t xml:space="preserve">) +</w:t>
+      </w:r>
+      <w:r>
+        <w:t xml:space="preserve"> </w:t>
+      </w:r>
+      <w:r>
+        <w:t xml:space="preserve">ggtitle (</w:t>
+      </w:r>
+      <w:r>
+        <w:t xml:space="preserve">“</w:t>
+      </w:r>
+      <w:r>
+        <w:t xml:space="preserve">XXX</w:t>
+      </w:r>
+      <w:r>
+        <w:t xml:space="preserve">”</w:t>
+      </w:r>
+      <w:r>
+        <w:t xml:space="preserve">) +</w:t>
+      </w:r>
+      <w:r>
+        <w:t xml:space="preserve"> </w:t>
+      </w:r>
+      <w:r>
+        <w:t xml:space="preserve">geom_smooth(method =</w:t>
+      </w:r>
+      <w:r>
+        <w:t xml:space="preserve"> </w:t>
+      </w:r>
+      <w:r>
+        <w:t xml:space="preserve">“</w:t>
+      </w:r>
+      <w:r>
+        <w:t xml:space="preserve">lm</w:t>
+      </w:r>
+      <w:r>
+        <w:t xml:space="preserve">”</w:t>
+      </w:r>
+      <w:r>
+        <w:t xml:space="preserve">)</w:t>
       </w:r>
     </w:p>
     <w:p>
@@ -1544,7 +1247,7 @@
         <w:rPr>
           <w:rStyle w:val="VerbatimChar"/>
         </w:rPr>
-        <w:t xml:space="preserve">## -0.105914 -0.016848 -0.003229  0.013797  0.086319 </w:t>
+        <w:t xml:space="preserve">## -0.152155 -0.025860  0.001175  0.035618  0.089800 </w:t>
       </w:r>
       <w:r>
         <w:br w:type="textWrapping"/>
@@ -1580,16 +1283,16 @@
         <w:rPr>
           <w:rStyle w:val="VerbatimChar"/>
         </w:rPr>
-        <w:t xml:space="preserve">## (Intercept)                                                                               5.070e-01</w:t>
-      </w:r>
-      <w:r>
-        <w:br w:type="textWrapping"/>
-      </w:r>
-      <w:r>
-        <w:rPr>
-          <w:rStyle w:val="VerbatimChar"/>
-        </w:rPr>
-        <w:t xml:space="preserve">## df.full$detour_trial_1_barrier_problem_time_around_barrier_minus_time_to_contact_barrier -1.556e-04</w:t>
+        <w:t xml:space="preserve">## (Intercept)                                                                               0.5043000</w:t>
+      </w:r>
+      <w:r>
+        <w:br w:type="textWrapping"/>
+      </w:r>
+      <w:r>
+        <w:rPr>
+          <w:rStyle w:val="VerbatimChar"/>
+        </w:rPr>
+        <w:t xml:space="preserve">## df.full$detour_trial_1_barrier_problem_time_around_barrier_minus_time_to_contact_barrier -0.0002325</w:t>
       </w:r>
       <w:r>
         <w:br w:type="textWrapping"/>
@@ -1607,16 +1310,16 @@
         <w:rPr>
           <w:rStyle w:val="VerbatimChar"/>
         </w:rPr>
-        <w:t xml:space="preserve">## (Intercept)                                                                               1.439e-02</w:t>
-      </w:r>
-      <w:r>
-        <w:br w:type="textWrapping"/>
-      </w:r>
-      <w:r>
-        <w:rPr>
-          <w:rStyle w:val="VerbatimChar"/>
-        </w:rPr>
-        <w:t xml:space="preserve">## df.full$detour_trial_1_barrier_problem_time_around_barrier_minus_time_to_contact_barrier  9.238e-05</w:t>
+        <w:t xml:space="preserve">## (Intercept)                                                                               0.0174324</w:t>
+      </w:r>
+      <w:r>
+        <w:br w:type="textWrapping"/>
+      </w:r>
+      <w:r>
+        <w:rPr>
+          <w:rStyle w:val="VerbatimChar"/>
+        </w:rPr>
+        <w:t xml:space="preserve">## df.full$detour_trial_1_barrier_problem_time_around_barrier_minus_time_to_contact_barrier  0.0001119</w:t>
       </w:r>
       <w:r>
         <w:br w:type="textWrapping"/>
@@ -1634,16 +1337,16 @@
         <w:rPr>
           <w:rStyle w:val="VerbatimChar"/>
         </w:rPr>
-        <w:t xml:space="preserve">## (Intercept)                                                                               35.236</w:t>
-      </w:r>
-      <w:r>
-        <w:br w:type="textWrapping"/>
-      </w:r>
-      <w:r>
-        <w:rPr>
-          <w:rStyle w:val="VerbatimChar"/>
-        </w:rPr>
-        <w:t xml:space="preserve">## df.full$detour_trial_1_barrier_problem_time_around_barrier_minus_time_to_contact_barrier  -1.684</w:t>
+        <w:t xml:space="preserve">## (Intercept)                                                                               28.929</w:t>
+      </w:r>
+      <w:r>
+        <w:br w:type="textWrapping"/>
+      </w:r>
+      <w:r>
+        <w:rPr>
+          <w:rStyle w:val="VerbatimChar"/>
+        </w:rPr>
+        <w:t xml:space="preserve">## df.full$detour_trial_1_barrier_problem_time_around_barrier_minus_time_to_contact_barrier  -2.078</w:t>
       </w:r>
       <w:r>
         <w:br w:type="textWrapping"/>
@@ -1661,16 +1364,16 @@
         <w:rPr>
           <w:rStyle w:val="VerbatimChar"/>
         </w:rPr>
-        <w:t xml:space="preserve">## (Intercept)                                                                              7.69e-16</w:t>
-      </w:r>
-      <w:r>
-        <w:br w:type="textWrapping"/>
-      </w:r>
-      <w:r>
-        <w:rPr>
-          <w:rStyle w:val="VerbatimChar"/>
-        </w:rPr>
-        <w:t xml:space="preserve">## df.full$detour_trial_1_barrier_problem_time_around_barrier_minus_time_to_contact_barrier    0.113</w:t>
+        <w:t xml:space="preserve">## (Intercept)                                                                              1.42e-14</w:t>
+      </w:r>
+      <w:r>
+        <w:br w:type="textWrapping"/>
+      </w:r>
+      <w:r>
+        <w:rPr>
+          <w:rStyle w:val="VerbatimChar"/>
+        </w:rPr>
+        <w:t xml:space="preserve">## df.full$detour_trial_1_barrier_problem_time_around_barrier_minus_time_to_contact_barrier   0.0553</w:t>
       </w:r>
       <w:r>
         <w:br w:type="textWrapping"/>
@@ -1697,7 +1400,7 @@
         <w:rPr>
           <w:rStyle w:val="VerbatimChar"/>
         </w:rPr>
-        <w:t xml:space="preserve">## df.full$detour_trial_1_barrier_problem_time_around_barrier_minus_time_to_contact_barrier    </w:t>
+        <w:t xml:space="preserve">## df.full$detour_trial_1_barrier_problem_time_around_barrier_minus_time_to_contact_barrier .  </w:t>
       </w:r>
       <w:r>
         <w:br w:type="textWrapping"/>
@@ -1733,7 +1436,7 @@
         <w:rPr>
           <w:rStyle w:val="VerbatimChar"/>
         </w:rPr>
-        <w:t xml:space="preserve">## Residual standard error: 0.05216 on 15 degrees of freedom</w:t>
+        <w:t xml:space="preserve">## Residual standard error: 0.06319 on 15 degrees of freedom</w:t>
       </w:r>
       <w:r>
         <w:br w:type="textWrapping"/>
@@ -1751,16 +1454,16 @@
         <w:rPr>
           <w:rStyle w:val="VerbatimChar"/>
         </w:rPr>
-        <w:t xml:space="preserve">## Multiple R-squared:  0.159,  Adjusted R-squared:  0.103 </w:t>
-      </w:r>
-      <w:r>
-        <w:br w:type="textWrapping"/>
-      </w:r>
-      <w:r>
-        <w:rPr>
-          <w:rStyle w:val="VerbatimChar"/>
-        </w:rPr>
-        <w:t xml:space="preserve">## F-statistic: 2.836 on 1 and 15 DF,  p-value: 0.1128</w:t>
+        <w:t xml:space="preserve">## Multiple R-squared:  0.2235, Adjusted R-squared:  0.1717 </w:t>
+      </w:r>
+      <w:r>
+        <w:br w:type="textWrapping"/>
+      </w:r>
+      <w:r>
+        <w:rPr>
+          <w:rStyle w:val="VerbatimChar"/>
+        </w:rPr>
+        <w:t xml:space="preserve">## F-statistic: 4.317 on 1 and 15 DF,  p-value: 0.05533</w:t>
       </w:r>
     </w:p>
     <w:p>
@@ -1890,7 +1593,7 @@
         <w:rPr>
           <w:rStyle w:val="VerbatimChar"/>
         </w:rPr>
-        <w:t xml:space="preserve">## -0.15269 -0.04849  0.01314  0.04857  0.18642 </w:t>
+        <w:t xml:space="preserve">## -0.23875 -0.07999  0.01608  0.05878  0.18951 </w:t>
       </w:r>
       <w:r>
         <w:br w:type="textWrapping"/>
@@ -1926,16 +1629,16 @@
         <w:rPr>
           <w:rStyle w:val="VerbatimChar"/>
         </w:rPr>
-        <w:t xml:space="preserve">## (Intercept)                                                                               0.5290918</w:t>
-      </w:r>
-      <w:r>
-        <w:br w:type="textWrapping"/>
-      </w:r>
-      <w:r>
-        <w:rPr>
-          <w:rStyle w:val="VerbatimChar"/>
-        </w:rPr>
-        <w:t xml:space="preserve">## df.full$detour_trial_1_barrier_problem_time_around_barrier_minus_time_to_contact_barrier -0.0001758</w:t>
+        <w:t xml:space="preserve">## (Intercept)                                                                               0.5269764</w:t>
+      </w:r>
+      <w:r>
+        <w:br w:type="textWrapping"/>
+      </w:r>
+      <w:r>
+        <w:rPr>
+          <w:rStyle w:val="VerbatimChar"/>
+        </w:rPr>
+        <w:t xml:space="preserve">## df.full$detour_trial_1_barrier_problem_time_around_barrier_minus_time_to_contact_barrier -0.0003139</w:t>
       </w:r>
       <w:r>
         <w:br w:type="textWrapping"/>
@@ -1953,16 +1656,16 @@
         <w:rPr>
           <w:rStyle w:val="VerbatimChar"/>
         </w:rPr>
-        <w:t xml:space="preserve">## (Intercept)                                                                               0.0240632</w:t>
-      </w:r>
-      <w:r>
-        <w:br w:type="textWrapping"/>
-      </w:r>
-      <w:r>
-        <w:rPr>
-          <w:rStyle w:val="VerbatimChar"/>
-        </w:rPr>
-        <w:t xml:space="preserve">## df.full$detour_trial_1_barrier_problem_time_around_barrier_minus_time_to_contact_barrier  0.0001545</w:t>
+        <w:t xml:space="preserve">## (Intercept)                                                                               0.0291139</w:t>
+      </w:r>
+      <w:r>
+        <w:br w:type="textWrapping"/>
+      </w:r>
+      <w:r>
+        <w:rPr>
+          <w:rStyle w:val="VerbatimChar"/>
+        </w:rPr>
+        <w:t xml:space="preserve">## df.full$detour_trial_1_barrier_problem_time_around_barrier_minus_time_to_contact_barrier  0.0001869</w:t>
       </w:r>
       <w:r>
         <w:br w:type="textWrapping"/>
@@ -1980,16 +1683,16 @@
         <w:rPr>
           <w:rStyle w:val="VerbatimChar"/>
         </w:rPr>
-        <w:t xml:space="preserve">## (Intercept)                                                                               21.988</w:t>
-      </w:r>
-      <w:r>
-        <w:br w:type="textWrapping"/>
-      </w:r>
-      <w:r>
-        <w:rPr>
-          <w:rStyle w:val="VerbatimChar"/>
-        </w:rPr>
-        <w:t xml:space="preserve">## df.full$detour_trial_1_barrier_problem_time_around_barrier_minus_time_to_contact_barrier  -1.138</w:t>
+        <w:t xml:space="preserve">## (Intercept)                                                                               18.101</w:t>
+      </w:r>
+      <w:r>
+        <w:br w:type="textWrapping"/>
+      </w:r>
+      <w:r>
+        <w:rPr>
+          <w:rStyle w:val="VerbatimChar"/>
+        </w:rPr>
+        <w:t xml:space="preserve">## df.full$detour_trial_1_barrier_problem_time_around_barrier_minus_time_to_contact_barrier  -1.679</w:t>
       </w:r>
       <w:r>
         <w:br w:type="textWrapping"/>
@@ -2007,16 +1710,16 @@
         <w:rPr>
           <w:rStyle w:val="VerbatimChar"/>
         </w:rPr>
-        <w:t xml:space="preserve">## (Intercept)                                                                              7.96e-13</w:t>
-      </w:r>
-      <w:r>
-        <w:br w:type="textWrapping"/>
-      </w:r>
-      <w:r>
-        <w:rPr>
-          <w:rStyle w:val="VerbatimChar"/>
-        </w:rPr>
-        <w:t xml:space="preserve">## df.full$detour_trial_1_barrier_problem_time_around_barrier_minus_time_to_contact_barrier    0.273</w:t>
+        <w:t xml:space="preserve">## (Intercept)                                                                              1.33e-11</w:t>
+      </w:r>
+      <w:r>
+        <w:br w:type="textWrapping"/>
+      </w:r>
+      <w:r>
+        <w:rPr>
+          <w:rStyle w:val="VerbatimChar"/>
+        </w:rPr>
+        <w:t xml:space="preserve">## df.full$detour_trial_1_barrier_problem_time_around_barrier_minus_time_to_contact_barrier    0.114</w:t>
       </w:r>
       <w:r>
         <w:br w:type="textWrapping"/>
@@ -2079,7 +1782,7 @@
         <w:rPr>
           <w:rStyle w:val="VerbatimChar"/>
         </w:rPr>
-        <w:t xml:space="preserve">## Residual standard error: 0.08722 on 15 degrees of freedom</w:t>
+        <w:t xml:space="preserve">## Residual standard error: 0.1055 on 15 degrees of freedom</w:t>
       </w:r>
       <w:r>
         <w:br w:type="textWrapping"/>
@@ -2097,16 +1800,16 @@
         <w:rPr>
           <w:rStyle w:val="VerbatimChar"/>
         </w:rPr>
-        <w:t xml:space="preserve">## Multiple R-squared:  0.07946,    Adjusted R-squared:  0.01809 </w:t>
-      </w:r>
-      <w:r>
-        <w:br w:type="textWrapping"/>
-      </w:r>
-      <w:r>
-        <w:rPr>
-          <w:rStyle w:val="VerbatimChar"/>
-        </w:rPr>
-        <w:t xml:space="preserve">## F-statistic: 1.295 on 1 and 15 DF,  p-value: 0.273</w:t>
+        <w:t xml:space="preserve">## Multiple R-squared:  0.1583, Adjusted R-squared:  0.1022 </w:t>
+      </w:r>
+      <w:r>
+        <w:br w:type="textWrapping"/>
+      </w:r>
+      <w:r>
+        <w:rPr>
+          <w:rStyle w:val="VerbatimChar"/>
+        </w:rPr>
+        <w:t xml:space="preserve">## F-statistic: 2.821 on 1 and 15 DF,  p-value: 0.1138</w:t>
       </w:r>
     </w:p>
     <w:p>
@@ -2227,16 +1930,16 @@
         <w:rPr>
           <w:rStyle w:val="VerbatimChar"/>
         </w:rPr>
-        <w:t xml:space="preserve">##       Min        1Q    Median        3Q       Max </w:t>
-      </w:r>
-      <w:r>
-        <w:br w:type="textWrapping"/>
-      </w:r>
-      <w:r>
-        <w:rPr>
-          <w:rStyle w:val="VerbatimChar"/>
-        </w:rPr>
-        <w:t xml:space="preserve">## -0.096162 -0.013580  0.005072  0.021000  0.084080 </w:t>
+        <w:t xml:space="preserve">##      Min       1Q   Median       3Q      Max </w:t>
+      </w:r>
+      <w:r>
+        <w:br w:type="textWrapping"/>
+      </w:r>
+      <w:r>
+        <w:rPr>
+          <w:rStyle w:val="VerbatimChar"/>
+        </w:rPr>
+        <w:t xml:space="preserve">## -0.13725 -0.01677  0.01462  0.02622  0.08748 </w:t>
       </w:r>
       <w:r>
         <w:br w:type="textWrapping"/>
@@ -2272,16 +1975,16 @@
         <w:rPr>
           <w:rStyle w:val="VerbatimChar"/>
         </w:rPr>
-        <w:t xml:space="preserve">## (Intercept)                                                                              4.959e-01</w:t>
-      </w:r>
-      <w:r>
-        <w:br w:type="textWrapping"/>
-      </w:r>
-      <w:r>
-        <w:rPr>
-          <w:rStyle w:val="VerbatimChar"/>
-        </w:rPr>
-        <w:t xml:space="preserve">## df.full$detour_trial_1_full_problem_time_to_social_reward_minus_time_to_contact_barrier -9.766e-05</w:t>
+        <w:t xml:space="preserve">## (Intercept)                                                                              0.4926111</w:t>
+      </w:r>
+      <w:r>
+        <w:br w:type="textWrapping"/>
+      </w:r>
+      <w:r>
+        <w:rPr>
+          <w:rStyle w:val="VerbatimChar"/>
+        </w:rPr>
+        <w:t xml:space="preserve">## df.full$detour_trial_1_full_problem_time_to_social_reward_minus_time_to_contact_barrier -0.0001494</w:t>
       </w:r>
       <w:r>
         <w:br w:type="textWrapping"/>
@@ -2299,16 +2002,16 @@
         <w:rPr>
           <w:rStyle w:val="VerbatimChar"/>
         </w:rPr>
-        <w:t xml:space="preserve">## (Intercept)                                                                              1.648e-02</w:t>
-      </w:r>
-      <w:r>
-        <w:br w:type="textWrapping"/>
-      </w:r>
-      <w:r>
-        <w:rPr>
-          <w:rStyle w:val="VerbatimChar"/>
-        </w:rPr>
-        <w:t xml:space="preserve">## df.full$detour_trial_1_full_problem_time_to_social_reward_minus_time_to_contact_barrier  7.919e-05</w:t>
+        <w:t xml:space="preserve">## (Intercept)                                                                              0.0218851</w:t>
+      </w:r>
+      <w:r>
+        <w:br w:type="textWrapping"/>
+      </w:r>
+      <w:r>
+        <w:rPr>
+          <w:rStyle w:val="VerbatimChar"/>
+        </w:rPr>
+        <w:t xml:space="preserve">## df.full$detour_trial_1_full_problem_time_to_social_reward_minus_time_to_contact_barrier  0.0001051</w:t>
       </w:r>
       <w:r>
         <w:br w:type="textWrapping"/>
@@ -2326,16 +2029,16 @@
         <w:rPr>
           <w:rStyle w:val="VerbatimChar"/>
         </w:rPr>
-        <w:t xml:space="preserve">## (Intercept)                                                                              30.080</w:t>
-      </w:r>
-      <w:r>
-        <w:br w:type="textWrapping"/>
-      </w:r>
-      <w:r>
-        <w:rPr>
-          <w:rStyle w:val="VerbatimChar"/>
-        </w:rPr>
-        <w:t xml:space="preserve">## df.full$detour_trial_1_full_problem_time_to_social_reward_minus_time_to_contact_barrier  -1.233</w:t>
+        <w:t xml:space="preserve">## (Intercept)                                                                              22.509</w:t>
+      </w:r>
+      <w:r>
+        <w:br w:type="textWrapping"/>
+      </w:r>
+      <w:r>
+        <w:rPr>
+          <w:rStyle w:val="VerbatimChar"/>
+        </w:rPr>
+        <w:t xml:space="preserve">## df.full$detour_trial_1_full_problem_time_to_social_reward_minus_time_to_contact_barrier  -1.421</w:t>
       </w:r>
       <w:r>
         <w:br w:type="textWrapping"/>
@@ -2353,16 +2056,16 @@
         <w:rPr>
           <w:rStyle w:val="VerbatimChar"/>
         </w:rPr>
-        <w:t xml:space="preserve">## (Intercept)                                                                             1.14e-12</w:t>
-      </w:r>
-      <w:r>
-        <w:br w:type="textWrapping"/>
-      </w:r>
-      <w:r>
-        <w:rPr>
-          <w:rStyle w:val="VerbatimChar"/>
-        </w:rPr>
-        <w:t xml:space="preserve">## df.full$detour_trial_1_full_problem_time_to_social_reward_minus_time_to_contact_barrier    0.241</w:t>
+        <w:t xml:space="preserve">## (Intercept)                                                                              3.5e-11</w:t>
+      </w:r>
+      <w:r>
+        <w:br w:type="textWrapping"/>
+      </w:r>
+      <w:r>
+        <w:rPr>
+          <w:rStyle w:val="VerbatimChar"/>
+        </w:rPr>
+        <w:t xml:space="preserve">## df.full$detour_trial_1_full_problem_time_to_social_reward_minus_time_to_contact_barrier    0.181</w:t>
       </w:r>
       <w:r>
         <w:br w:type="textWrapping"/>
@@ -2425,7 +2128,7 @@
         <w:rPr>
           <w:rStyle w:val="VerbatimChar"/>
         </w:rPr>
-        <w:t xml:space="preserve">## Residual standard error: 0.04697 on 12 degrees of freedom</w:t>
+        <w:t xml:space="preserve">## Residual standard error: 0.06236 on 12 degrees of freedom</w:t>
       </w:r>
       <w:r>
         <w:br w:type="textWrapping"/>
@@ -2443,16 +2146,16 @@
         <w:rPr>
           <w:rStyle w:val="VerbatimChar"/>
         </w:rPr>
-        <w:t xml:space="preserve">## Multiple R-squared:  0.1125, Adjusted R-squared:  0.03851 </w:t>
-      </w:r>
-      <w:r>
-        <w:br w:type="textWrapping"/>
-      </w:r>
-      <w:r>
-        <w:rPr>
-          <w:rStyle w:val="VerbatimChar"/>
-        </w:rPr>
-        <w:t xml:space="preserve">## F-statistic: 1.521 on 1 and 12 DF,  p-value: 0.2411</w:t>
+        <w:t xml:space="preserve">## Multiple R-squared:  0.1441, Adjusted R-squared:  0.07275 </w:t>
+      </w:r>
+      <w:r>
+        <w:br w:type="textWrapping"/>
+      </w:r>
+      <w:r>
+        <w:rPr>
+          <w:rStyle w:val="VerbatimChar"/>
+        </w:rPr>
+        <w:t xml:space="preserve">## F-statistic:  2.02 on 1 and 12 DF,  p-value: 0.1807</w:t>
       </w:r>
     </w:p>
     <w:p>
@@ -2573,16 +2276,16 @@
         <w:rPr>
           <w:rStyle w:val="VerbatimChar"/>
         </w:rPr>
-        <w:t xml:space="preserve">##       Min        1Q    Median        3Q       Max </w:t>
-      </w:r>
-      <w:r>
-        <w:br w:type="textWrapping"/>
-      </w:r>
-      <w:r>
-        <w:rPr>
-          <w:rStyle w:val="VerbatimChar"/>
-        </w:rPr>
-        <w:t xml:space="preserve">## -0.135225 -0.081540  0.002295  0.063037  0.205227 </w:t>
+        <w:t xml:space="preserve">##      Min       1Q   Median       3Q      Max </w:t>
+      </w:r>
+      <w:r>
+        <w:br w:type="textWrapping"/>
+      </w:r>
+      <w:r>
+        <w:rPr>
+          <w:rStyle w:val="VerbatimChar"/>
+        </w:rPr>
+        <w:t xml:space="preserve">## -0.21937 -0.07838  0.02219  0.08716  0.21879 </w:t>
       </w:r>
       <w:r>
         <w:br w:type="textWrapping"/>
@@ -2618,16 +2321,16 @@
         <w:rPr>
           <w:rStyle w:val="VerbatimChar"/>
         </w:rPr>
-        <w:t xml:space="preserve">## (Intercept)                                                                              5.107e-01</w:t>
-      </w:r>
-      <w:r>
-        <w:br w:type="textWrapping"/>
-      </w:r>
-      <w:r>
-        <w:rPr>
-          <w:rStyle w:val="VerbatimChar"/>
-        </w:rPr>
-        <w:t xml:space="preserve">## df.full$detour_trial_1_full_problem_time_to_social_reward_minus_time_to_contact_barrier -1.355e-05</w:t>
+        <w:t xml:space="preserve">## (Intercept)                                                                              0.5088735</w:t>
+      </w:r>
+      <w:r>
+        <w:br w:type="textWrapping"/>
+      </w:r>
+      <w:r>
+        <w:rPr>
+          <w:rStyle w:val="VerbatimChar"/>
+        </w:rPr>
+        <w:t xml:space="preserve">## df.full$detour_trial_1_full_problem_time_to_social_reward_minus_time_to_contact_barrier -0.0001114</w:t>
       </w:r>
       <w:r>
         <w:br w:type="textWrapping"/>
@@ -2645,16 +2348,16 @@
         <w:rPr>
           <w:rStyle w:val="VerbatimChar"/>
         </w:rPr>
-        <w:t xml:space="preserve">## (Intercept)                                                                              3.501e-02</w:t>
-      </w:r>
-      <w:r>
-        <w:br w:type="textWrapping"/>
-      </w:r>
-      <w:r>
-        <w:rPr>
-          <w:rStyle w:val="VerbatimChar"/>
-        </w:rPr>
-        <w:t xml:space="preserve">## df.full$detour_trial_1_full_problem_time_to_social_reward_minus_time_to_contact_barrier  1.682e-04</w:t>
+        <w:t xml:space="preserve">## (Intercept)                                                                              0.0436991</w:t>
+      </w:r>
+      <w:r>
+        <w:br w:type="textWrapping"/>
+      </w:r>
+      <w:r>
+        <w:rPr>
+          <w:rStyle w:val="VerbatimChar"/>
+        </w:rPr>
+        <w:t xml:space="preserve">## df.full$detour_trial_1_full_problem_time_to_social_reward_minus_time_to_contact_barrier  0.0002099</w:t>
       </w:r>
       <w:r>
         <w:br w:type="textWrapping"/>
@@ -2672,16 +2375,16 @@
         <w:rPr>
           <w:rStyle w:val="VerbatimChar"/>
         </w:rPr>
-        <w:t xml:space="preserve">## (Intercept)                                                                              14.586</w:t>
-      </w:r>
-      <w:r>
-        <w:br w:type="textWrapping"/>
-      </w:r>
-      <w:r>
-        <w:rPr>
-          <w:rStyle w:val="VerbatimChar"/>
-        </w:rPr>
-        <w:t xml:space="preserve">## df.full$detour_trial_1_full_problem_time_to_social_reward_minus_time_to_contact_barrier  -0.081</w:t>
+        <w:t xml:space="preserve">## (Intercept)                                                                              11.645</w:t>
+      </w:r>
+      <w:r>
+        <w:br w:type="textWrapping"/>
+      </w:r>
+      <w:r>
+        <w:rPr>
+          <w:rStyle w:val="VerbatimChar"/>
+        </w:rPr>
+        <w:t xml:space="preserve">## df.full$detour_trial_1_full_problem_time_to_social_reward_minus_time_to_contact_barrier  -0.531</w:t>
       </w:r>
       <w:r>
         <w:br w:type="textWrapping"/>
@@ -2699,16 +2402,16 @@
         <w:rPr>
           <w:rStyle w:val="VerbatimChar"/>
         </w:rPr>
-        <w:t xml:space="preserve">## (Intercept)                                                                             5.35e-09</w:t>
-      </w:r>
-      <w:r>
-        <w:br w:type="textWrapping"/>
-      </w:r>
-      <w:r>
-        <w:rPr>
-          <w:rStyle w:val="VerbatimChar"/>
-        </w:rPr>
-        <w:t xml:space="preserve">## df.full$detour_trial_1_full_problem_time_to_social_reward_minus_time_to_contact_barrier    0.937</w:t>
+        <w:t xml:space="preserve">## (Intercept)                                                                             6.75e-08</w:t>
+      </w:r>
+      <w:r>
+        <w:br w:type="textWrapping"/>
+      </w:r>
+      <w:r>
+        <w:rPr>
+          <w:rStyle w:val="VerbatimChar"/>
+        </w:rPr>
+        <w:t xml:space="preserve">## df.full$detour_trial_1_full_problem_time_to_social_reward_minus_time_to_contact_barrier    0.605</w:t>
       </w:r>
       <w:r>
         <w:br w:type="textWrapping"/>
@@ -2771,7 +2474,7 @@
         <w:rPr>
           <w:rStyle w:val="VerbatimChar"/>
         </w:rPr>
-        <w:t xml:space="preserve">## Residual standard error: 0.09976 on 12 degrees of freedom</w:t>
+        <w:t xml:space="preserve">## Residual standard error: 0.1245 on 12 degrees of freedom</w:t>
       </w:r>
       <w:r>
         <w:br w:type="textWrapping"/>
@@ -2789,16 +2492,16 @@
         <w:rPr>
           <w:rStyle w:val="VerbatimChar"/>
         </w:rPr>
-        <w:t xml:space="preserve">## Multiple R-squared:  0.0005409,  Adjusted R-squared:  -0.08275 </w:t>
-      </w:r>
-      <w:r>
-        <w:br w:type="textWrapping"/>
-      </w:r>
-      <w:r>
-        <w:rPr>
-          <w:rStyle w:val="VerbatimChar"/>
-        </w:rPr>
-        <w:t xml:space="preserve">## F-statistic: 0.006494 on 1 and 12 DF,  p-value: 0.9371</w:t>
+        <w:t xml:space="preserve">## Multiple R-squared:  0.02295,    Adjusted R-squared:  -0.05847 </w:t>
+      </w:r>
+      <w:r>
+        <w:br w:type="textWrapping"/>
+      </w:r>
+      <w:r>
+        <w:rPr>
+          <w:rStyle w:val="VerbatimChar"/>
+        </w:rPr>
+        <w:t xml:space="preserve">## F-statistic: 0.2818 on 1 and 12 DF,  p-value: 0.6052</w:t>
       </w:r>
     </w:p>
     <w:p>
@@ -4405,6 +4108,1092 @@
     </w:p>
     <w:p>
       <w:pPr>
+        <w:pStyle w:val="SourceCode"/>
+      </w:pPr>
+      <w:r>
+        <w:rPr>
+          <w:rStyle w:val="VerbatimChar"/>
+        </w:rPr>
+        <w:t xml:space="preserve">## </w:t>
+      </w:r>
+      <w:r>
+        <w:br w:type="textWrapping"/>
+      </w:r>
+      <w:r>
+        <w:rPr>
+          <w:rStyle w:val="VerbatimChar"/>
+        </w:rPr>
+        <w:t xml:space="preserve">## Call:</w:t>
+      </w:r>
+      <w:r>
+        <w:br w:type="textWrapping"/>
+      </w:r>
+      <w:r>
+        <w:rPr>
+          <w:rStyle w:val="VerbatimChar"/>
+        </w:rPr>
+        <w:t xml:space="preserve">## lm(formula = df.full$detour_trial_1_barrier_problem_time_around_barrier_minus_time_to_contact_barrier ~ </w:t>
+      </w:r>
+      <w:r>
+        <w:br w:type="textWrapping"/>
+      </w:r>
+      <w:r>
+        <w:rPr>
+          <w:rStyle w:val="VerbatimChar"/>
+        </w:rPr>
+        <w:t xml:space="preserve">##     df.full$time_to_barrier_contact_minus_start_time)</w:t>
+      </w:r>
+      <w:r>
+        <w:br w:type="textWrapping"/>
+      </w:r>
+      <w:r>
+        <w:rPr>
+          <w:rStyle w:val="VerbatimChar"/>
+        </w:rPr>
+        <w:t xml:space="preserve">## </w:t>
+      </w:r>
+      <w:r>
+        <w:br w:type="textWrapping"/>
+      </w:r>
+      <w:r>
+        <w:rPr>
+          <w:rStyle w:val="VerbatimChar"/>
+        </w:rPr>
+        <w:t xml:space="preserve">## Residuals:</w:t>
+      </w:r>
+      <w:r>
+        <w:br w:type="textWrapping"/>
+      </w:r>
+      <w:r>
+        <w:rPr>
+          <w:rStyle w:val="VerbatimChar"/>
+        </w:rPr>
+        <w:t xml:space="preserve">##    Min     1Q Median     3Q    Max </w:t>
+      </w:r>
+      <w:r>
+        <w:br w:type="textWrapping"/>
+      </w:r>
+      <w:r>
+        <w:rPr>
+          <w:rStyle w:val="VerbatimChar"/>
+        </w:rPr>
+        <w:t xml:space="preserve">## -87.83 -71.64 -51.43  -7.70 399.83 </w:t>
+      </w:r>
+      <w:r>
+        <w:br w:type="textWrapping"/>
+      </w:r>
+      <w:r>
+        <w:rPr>
+          <w:rStyle w:val="VerbatimChar"/>
+        </w:rPr>
+        <w:t xml:space="preserve">## </w:t>
+      </w:r>
+      <w:r>
+        <w:br w:type="textWrapping"/>
+      </w:r>
+      <w:r>
+        <w:rPr>
+          <w:rStyle w:val="VerbatimChar"/>
+        </w:rPr>
+        <w:t xml:space="preserve">## Coefficients:</w:t>
+      </w:r>
+      <w:r>
+        <w:br w:type="textWrapping"/>
+      </w:r>
+      <w:r>
+        <w:rPr>
+          <w:rStyle w:val="VerbatimChar"/>
+        </w:rPr>
+        <w:t xml:space="preserve">##                                                  Estimate Std. Error</w:t>
+      </w:r>
+      <w:r>
+        <w:br w:type="textWrapping"/>
+      </w:r>
+      <w:r>
+        <w:rPr>
+          <w:rStyle w:val="VerbatimChar"/>
+        </w:rPr>
+        <w:t xml:space="preserve">## (Intercept)                                      91.09040   32.23623</w:t>
+      </w:r>
+      <w:r>
+        <w:br w:type="textWrapping"/>
+      </w:r>
+      <w:r>
+        <w:rPr>
+          <w:rStyle w:val="VerbatimChar"/>
+        </w:rPr>
+        <w:t xml:space="preserve">## df.full$time_to_barrier_contact_minus_start_time -0.09807    0.18252</w:t>
+      </w:r>
+      <w:r>
+        <w:br w:type="textWrapping"/>
+      </w:r>
+      <w:r>
+        <w:rPr>
+          <w:rStyle w:val="VerbatimChar"/>
+        </w:rPr>
+        <w:t xml:space="preserve">##                                                  t value Pr(&gt;|t|)   </w:t>
+      </w:r>
+      <w:r>
+        <w:br w:type="textWrapping"/>
+      </w:r>
+      <w:r>
+        <w:rPr>
+          <w:rStyle w:val="VerbatimChar"/>
+        </w:rPr>
+        <w:t xml:space="preserve">## (Intercept)                                        2.826  0.00914 **</w:t>
+      </w:r>
+      <w:r>
+        <w:br w:type="textWrapping"/>
+      </w:r>
+      <w:r>
+        <w:rPr>
+          <w:rStyle w:val="VerbatimChar"/>
+        </w:rPr>
+        <w:t xml:space="preserve">## df.full$time_to_barrier_contact_minus_start_time  -0.537  0.59579   </w:t>
+      </w:r>
+      <w:r>
+        <w:br w:type="textWrapping"/>
+      </w:r>
+      <w:r>
+        <w:rPr>
+          <w:rStyle w:val="VerbatimChar"/>
+        </w:rPr>
+        <w:t xml:space="preserve">## ---</w:t>
+      </w:r>
+      <w:r>
+        <w:br w:type="textWrapping"/>
+      </w:r>
+      <w:r>
+        <w:rPr>
+          <w:rStyle w:val="VerbatimChar"/>
+        </w:rPr>
+        <w:t xml:space="preserve">## Signif. codes:  0 '***' 0.001 '**' 0.01 '*' 0.05 '.' 0.1 ' ' 1</w:t>
+      </w:r>
+      <w:r>
+        <w:br w:type="textWrapping"/>
+      </w:r>
+      <w:r>
+        <w:rPr>
+          <w:rStyle w:val="VerbatimChar"/>
+        </w:rPr>
+        <w:t xml:space="preserve">## </w:t>
+      </w:r>
+      <w:r>
+        <w:br w:type="textWrapping"/>
+      </w:r>
+      <w:r>
+        <w:rPr>
+          <w:rStyle w:val="VerbatimChar"/>
+        </w:rPr>
+        <w:t xml:space="preserve">## Residual standard error: 129 on 25 degrees of freedom</w:t>
+      </w:r>
+      <w:r>
+        <w:br w:type="textWrapping"/>
+      </w:r>
+      <w:r>
+        <w:rPr>
+          <w:rStyle w:val="VerbatimChar"/>
+        </w:rPr>
+        <w:t xml:space="preserve">##   (25 observations deleted due to missingness)</w:t>
+      </w:r>
+      <w:r>
+        <w:br w:type="textWrapping"/>
+      </w:r>
+      <w:r>
+        <w:rPr>
+          <w:rStyle w:val="VerbatimChar"/>
+        </w:rPr>
+        <w:t xml:space="preserve">## Multiple R-squared:  0.01142,    Adjusted R-squared:  -0.02813 </w:t>
+      </w:r>
+      <w:r>
+        <w:br w:type="textWrapping"/>
+      </w:r>
+      <w:r>
+        <w:rPr>
+          <w:rStyle w:val="VerbatimChar"/>
+        </w:rPr>
+        <w:t xml:space="preserve">## F-statistic: 0.2887 on 1 and 25 DF,  p-value: 0.5958</w:t>
+      </w:r>
+    </w:p>
+    <w:p>
+      <w:pPr>
+        <w:pStyle w:val="FirstParagraph"/>
+      </w:pPr>
+      <w:r>
+        <w:drawing>
+          <wp:inline>
+            <wp:extent cx="4620126" cy="3696101"/>
+            <wp:effectExtent b="0" l="0" r="0" t="0"/>
+            <wp:docPr descr="" id="1" name="Picture"/>
+            <a:graphic>
+              <a:graphicData uri="http://schemas.openxmlformats.org/drawingml/2006/picture">
+                <pic:pic>
+                  <pic:nvPicPr>
+                    <pic:cNvPr descr="Comparative_Cognition_Numerosity_Analysis_of_Cowlog_Data_Part_III_files/figure-docx/unnamed-chunk-20-1.png" id="0" name="Picture"/>
+                    <pic:cNvPicPr>
+                      <a:picLocks noChangeArrowheads="1" noChangeAspect="1"/>
+                    </pic:cNvPicPr>
+                  </pic:nvPicPr>
+                  <pic:blipFill>
+                    <a:blip r:embed="rId40"/>
+                    <a:stretch>
+                      <a:fillRect/>
+                    </a:stretch>
+                  </pic:blipFill>
+                  <pic:spPr bwMode="auto">
+                    <a:xfrm>
+                      <a:off x="0" y="0"/>
+                      <a:ext cx="4620126" cy="3696101"/>
+                    </a:xfrm>
+                    <a:prstGeom prst="rect">
+                      <a:avLst/>
+                    </a:prstGeom>
+                    <a:noFill/>
+                    <a:ln w="9525">
+                      <a:noFill/>
+                      <a:headEnd/>
+                      <a:tailEnd/>
+                    </a:ln>
+                  </pic:spPr>
+                </pic:pic>
+              </a:graphicData>
+            </a:graphic>
+          </wp:inline>
+        </w:drawing>
+      </w:r>
+    </w:p>
+    <w:p>
+      <w:pPr>
+        <w:pStyle w:val="BodyText"/>
+      </w:pPr>
+      <w:r>
+        <w:drawing>
+          <wp:inline>
+            <wp:extent cx="4620126" cy="3696101"/>
+            <wp:effectExtent b="0" l="0" r="0" t="0"/>
+            <wp:docPr descr="" id="1" name="Picture"/>
+            <a:graphic>
+              <a:graphicData uri="http://schemas.openxmlformats.org/drawingml/2006/picture">
+                <pic:pic>
+                  <pic:nvPicPr>
+                    <pic:cNvPr descr="Comparative_Cognition_Numerosity_Analysis_of_Cowlog_Data_Part_III_files/figure-docx/unnamed-chunk-21-1.png" id="0" name="Picture"/>
+                    <pic:cNvPicPr>
+                      <a:picLocks noChangeArrowheads="1" noChangeAspect="1"/>
+                    </pic:cNvPicPr>
+                  </pic:nvPicPr>
+                  <pic:blipFill>
+                    <a:blip r:embed="rId41"/>
+                    <a:stretch>
+                      <a:fillRect/>
+                    </a:stretch>
+                  </pic:blipFill>
+                  <pic:spPr bwMode="auto">
+                    <a:xfrm>
+                      <a:off x="0" y="0"/>
+                      <a:ext cx="4620126" cy="3696101"/>
+                    </a:xfrm>
+                    <a:prstGeom prst="rect">
+                      <a:avLst/>
+                    </a:prstGeom>
+                    <a:noFill/>
+                    <a:ln w="9525">
+                      <a:noFill/>
+                      <a:headEnd/>
+                      <a:tailEnd/>
+                    </a:ln>
+                  </pic:spPr>
+                </pic:pic>
+              </a:graphicData>
+            </a:graphic>
+          </wp:inline>
+        </w:drawing>
+      </w:r>
+    </w:p>
+    <w:p>
+      <w:pPr>
+        <w:pStyle w:val="SourceCode"/>
+      </w:pPr>
+      <w:r>
+        <w:rPr>
+          <w:rStyle w:val="VerbatimChar"/>
+        </w:rPr>
+        <w:t xml:space="preserve">## </w:t>
+      </w:r>
+      <w:r>
+        <w:br w:type="textWrapping"/>
+      </w:r>
+      <w:r>
+        <w:rPr>
+          <w:rStyle w:val="VerbatimChar"/>
+        </w:rPr>
+        <w:t xml:space="preserve">## Call:</w:t>
+      </w:r>
+      <w:r>
+        <w:br w:type="textWrapping"/>
+      </w:r>
+      <w:r>
+        <w:rPr>
+          <w:rStyle w:val="VerbatimChar"/>
+        </w:rPr>
+        <w:t xml:space="preserve">## lm(formula = df.full$did_fish_have_a_median_above_60 ~ df.full$detour_trial_1_did_fish_solve_barrier_problem)</w:t>
+      </w:r>
+      <w:r>
+        <w:br w:type="textWrapping"/>
+      </w:r>
+      <w:r>
+        <w:rPr>
+          <w:rStyle w:val="VerbatimChar"/>
+        </w:rPr>
+        <w:t xml:space="preserve">## </w:t>
+      </w:r>
+      <w:r>
+        <w:br w:type="textWrapping"/>
+      </w:r>
+      <w:r>
+        <w:rPr>
+          <w:rStyle w:val="VerbatimChar"/>
+        </w:rPr>
+        <w:t xml:space="preserve">## Residuals:</w:t>
+      </w:r>
+      <w:r>
+        <w:br w:type="textWrapping"/>
+      </w:r>
+      <w:r>
+        <w:rPr>
+          <w:rStyle w:val="VerbatimChar"/>
+        </w:rPr>
+        <w:t xml:space="preserve">##     Min      1Q  Median      3Q     Max </w:t>
+      </w:r>
+      <w:r>
+        <w:br w:type="textWrapping"/>
+      </w:r>
+      <w:r>
+        <w:rPr>
+          <w:rStyle w:val="VerbatimChar"/>
+        </w:rPr>
+        <w:t xml:space="preserve">## -0.7222 -0.5556  0.2778  0.4444  0.4444 </w:t>
+      </w:r>
+      <w:r>
+        <w:br w:type="textWrapping"/>
+      </w:r>
+      <w:r>
+        <w:rPr>
+          <w:rStyle w:val="VerbatimChar"/>
+        </w:rPr>
+        <w:t xml:space="preserve">## </w:t>
+      </w:r>
+      <w:r>
+        <w:br w:type="textWrapping"/>
+      </w:r>
+      <w:r>
+        <w:rPr>
+          <w:rStyle w:val="VerbatimChar"/>
+        </w:rPr>
+        <w:t xml:space="preserve">## Coefficients:</w:t>
+      </w:r>
+      <w:r>
+        <w:br w:type="textWrapping"/>
+      </w:r>
+      <w:r>
+        <w:rPr>
+          <w:rStyle w:val="VerbatimChar"/>
+        </w:rPr>
+        <w:t xml:space="preserve">##                                                        Estimate Std. Error</w:t>
+      </w:r>
+      <w:r>
+        <w:br w:type="textWrapping"/>
+      </w:r>
+      <w:r>
+        <w:rPr>
+          <w:rStyle w:val="VerbatimChar"/>
+        </w:rPr>
+        <w:t xml:space="preserve">## (Intercept)                                              0.5556     0.1147</w:t>
+      </w:r>
+      <w:r>
+        <w:br w:type="textWrapping"/>
+      </w:r>
+      <w:r>
+        <w:rPr>
+          <w:rStyle w:val="VerbatimChar"/>
+        </w:rPr>
+        <w:t xml:space="preserve">## df.full$detour_trial_1_did_fish_solve_barrier_problem1   0.1667     0.1623</w:t>
+      </w:r>
+      <w:r>
+        <w:br w:type="textWrapping"/>
+      </w:r>
+      <w:r>
+        <w:rPr>
+          <w:rStyle w:val="VerbatimChar"/>
+        </w:rPr>
+        <w:t xml:space="preserve">##                                                        t value Pr(&gt;|t|)</w:t>
+      </w:r>
+      <w:r>
+        <w:br w:type="textWrapping"/>
+      </w:r>
+      <w:r>
+        <w:rPr>
+          <w:rStyle w:val="VerbatimChar"/>
+        </w:rPr>
+        <w:t xml:space="preserve">## (Intercept)                                              4.842 2.75e-05</w:t>
+      </w:r>
+      <w:r>
+        <w:br w:type="textWrapping"/>
+      </w:r>
+      <w:r>
+        <w:rPr>
+          <w:rStyle w:val="VerbatimChar"/>
+        </w:rPr>
+        <w:t xml:space="preserve">## df.full$detour_trial_1_did_fish_solve_barrier_problem1   1.027    0.312</w:t>
+      </w:r>
+      <w:r>
+        <w:br w:type="textWrapping"/>
+      </w:r>
+      <w:r>
+        <w:rPr>
+          <w:rStyle w:val="VerbatimChar"/>
+        </w:rPr>
+        <w:t xml:space="preserve">##                                                           </w:t>
+      </w:r>
+      <w:r>
+        <w:br w:type="textWrapping"/>
+      </w:r>
+      <w:r>
+        <w:rPr>
+          <w:rStyle w:val="VerbatimChar"/>
+        </w:rPr>
+        <w:t xml:space="preserve">## (Intercept)                                            ***</w:t>
+      </w:r>
+      <w:r>
+        <w:br w:type="textWrapping"/>
+      </w:r>
+      <w:r>
+        <w:rPr>
+          <w:rStyle w:val="VerbatimChar"/>
+        </w:rPr>
+        <w:t xml:space="preserve">## df.full$detour_trial_1_did_fish_solve_barrier_problem1    </w:t>
+      </w:r>
+      <w:r>
+        <w:br w:type="textWrapping"/>
+      </w:r>
+      <w:r>
+        <w:rPr>
+          <w:rStyle w:val="VerbatimChar"/>
+        </w:rPr>
+        <w:t xml:space="preserve">## ---</w:t>
+      </w:r>
+      <w:r>
+        <w:br w:type="textWrapping"/>
+      </w:r>
+      <w:r>
+        <w:rPr>
+          <w:rStyle w:val="VerbatimChar"/>
+        </w:rPr>
+        <w:t xml:space="preserve">## Signif. codes:  0 '***' 0.001 '**' 0.01 '*' 0.05 '.' 0.1 ' ' 1</w:t>
+      </w:r>
+      <w:r>
+        <w:br w:type="textWrapping"/>
+      </w:r>
+      <w:r>
+        <w:rPr>
+          <w:rStyle w:val="VerbatimChar"/>
+        </w:rPr>
+        <w:t xml:space="preserve">## </w:t>
+      </w:r>
+      <w:r>
+        <w:br w:type="textWrapping"/>
+      </w:r>
+      <w:r>
+        <w:rPr>
+          <w:rStyle w:val="VerbatimChar"/>
+        </w:rPr>
+        <w:t xml:space="preserve">## Residual standard error: 0.4868 on 34 degrees of freedom</w:t>
+      </w:r>
+      <w:r>
+        <w:br w:type="textWrapping"/>
+      </w:r>
+      <w:r>
+        <w:rPr>
+          <w:rStyle w:val="VerbatimChar"/>
+        </w:rPr>
+        <w:t xml:space="preserve">##   (16 observations deleted due to missingness)</w:t>
+      </w:r>
+      <w:r>
+        <w:br w:type="textWrapping"/>
+      </w:r>
+      <w:r>
+        <w:rPr>
+          <w:rStyle w:val="VerbatimChar"/>
+        </w:rPr>
+        <w:t xml:space="preserve">## Multiple R-squared:  0.0301, Adjusted R-squared:  0.001574 </w:t>
+      </w:r>
+      <w:r>
+        <w:br w:type="textWrapping"/>
+      </w:r>
+      <w:r>
+        <w:rPr>
+          <w:rStyle w:val="VerbatimChar"/>
+        </w:rPr>
+        <w:t xml:space="preserve">## F-statistic: 1.055 on 1 and 34 DF,  p-value: 0.3116</w:t>
+      </w:r>
+    </w:p>
+    <w:p>
+      <w:pPr>
+        <w:pStyle w:val="FirstParagraph"/>
+      </w:pPr>
+      <w:r>
+        <w:drawing>
+          <wp:inline>
+            <wp:extent cx="4620126" cy="3696101"/>
+            <wp:effectExtent b="0" l="0" r="0" t="0"/>
+            <wp:docPr descr="" id="1" name="Picture"/>
+            <a:graphic>
+              <a:graphicData uri="http://schemas.openxmlformats.org/drawingml/2006/picture">
+                <pic:pic>
+                  <pic:nvPicPr>
+                    <pic:cNvPr descr="Comparative_Cognition_Numerosity_Analysis_of_Cowlog_Data_Part_III_files/figure-docx/unnamed-chunk-22-1.png" id="0" name="Picture"/>
+                    <pic:cNvPicPr>
+                      <a:picLocks noChangeArrowheads="1" noChangeAspect="1"/>
+                    </pic:cNvPicPr>
+                  </pic:nvPicPr>
+                  <pic:blipFill>
+                    <a:blip r:embed="rId42"/>
+                    <a:stretch>
+                      <a:fillRect/>
+                    </a:stretch>
+                  </pic:blipFill>
+                  <pic:spPr bwMode="auto">
+                    <a:xfrm>
+                      <a:off x="0" y="0"/>
+                      <a:ext cx="4620126" cy="3696101"/>
+                    </a:xfrm>
+                    <a:prstGeom prst="rect">
+                      <a:avLst/>
+                    </a:prstGeom>
+                    <a:noFill/>
+                    <a:ln w="9525">
+                      <a:noFill/>
+                      <a:headEnd/>
+                      <a:tailEnd/>
+                    </a:ln>
+                  </pic:spPr>
+                </pic:pic>
+              </a:graphicData>
+            </a:graphic>
+          </wp:inline>
+        </w:drawing>
+      </w:r>
+    </w:p>
+    <w:p>
+      <w:pPr>
+        <w:pStyle w:val="SourceCode"/>
+      </w:pPr>
+      <w:r>
+        <w:rPr>
+          <w:rStyle w:val="VerbatimChar"/>
+        </w:rPr>
+        <w:t xml:space="preserve">## </w:t>
+      </w:r>
+      <w:r>
+        <w:br w:type="textWrapping"/>
+      </w:r>
+      <w:r>
+        <w:rPr>
+          <w:rStyle w:val="VerbatimChar"/>
+        </w:rPr>
+        <w:t xml:space="preserve">## Call:</w:t>
+      </w:r>
+      <w:r>
+        <w:br w:type="textWrapping"/>
+      </w:r>
+      <w:r>
+        <w:rPr>
+          <w:rStyle w:val="VerbatimChar"/>
+        </w:rPr>
+        <w:t xml:space="preserve">## lm(formula = df.full$did_fish_have_a_median_above_60 ~ df.full$detour_trial_1_did_fish_solve_barrier_problem)</w:t>
+      </w:r>
+      <w:r>
+        <w:br w:type="textWrapping"/>
+      </w:r>
+      <w:r>
+        <w:rPr>
+          <w:rStyle w:val="VerbatimChar"/>
+        </w:rPr>
+        <w:t xml:space="preserve">## </w:t>
+      </w:r>
+      <w:r>
+        <w:br w:type="textWrapping"/>
+      </w:r>
+      <w:r>
+        <w:rPr>
+          <w:rStyle w:val="VerbatimChar"/>
+        </w:rPr>
+        <w:t xml:space="preserve">## Residuals:</w:t>
+      </w:r>
+      <w:r>
+        <w:br w:type="textWrapping"/>
+      </w:r>
+      <w:r>
+        <w:rPr>
+          <w:rStyle w:val="VerbatimChar"/>
+        </w:rPr>
+        <w:t xml:space="preserve">##     Min      1Q  Median      3Q     Max </w:t>
+      </w:r>
+      <w:r>
+        <w:br w:type="textWrapping"/>
+      </w:r>
+      <w:r>
+        <w:rPr>
+          <w:rStyle w:val="VerbatimChar"/>
+        </w:rPr>
+        <w:t xml:space="preserve">## -0.7222 -0.5556  0.2778  0.4444  0.4444 </w:t>
+      </w:r>
+      <w:r>
+        <w:br w:type="textWrapping"/>
+      </w:r>
+      <w:r>
+        <w:rPr>
+          <w:rStyle w:val="VerbatimChar"/>
+        </w:rPr>
+        <w:t xml:space="preserve">## </w:t>
+      </w:r>
+      <w:r>
+        <w:br w:type="textWrapping"/>
+      </w:r>
+      <w:r>
+        <w:rPr>
+          <w:rStyle w:val="VerbatimChar"/>
+        </w:rPr>
+        <w:t xml:space="preserve">## Coefficients:</w:t>
+      </w:r>
+      <w:r>
+        <w:br w:type="textWrapping"/>
+      </w:r>
+      <w:r>
+        <w:rPr>
+          <w:rStyle w:val="VerbatimChar"/>
+        </w:rPr>
+        <w:t xml:space="preserve">##                                                        Estimate Std. Error</w:t>
+      </w:r>
+      <w:r>
+        <w:br w:type="textWrapping"/>
+      </w:r>
+      <w:r>
+        <w:rPr>
+          <w:rStyle w:val="VerbatimChar"/>
+        </w:rPr>
+        <w:t xml:space="preserve">## (Intercept)                                              0.5556     0.1147</w:t>
+      </w:r>
+      <w:r>
+        <w:br w:type="textWrapping"/>
+      </w:r>
+      <w:r>
+        <w:rPr>
+          <w:rStyle w:val="VerbatimChar"/>
+        </w:rPr>
+        <w:t xml:space="preserve">## df.full$detour_trial_1_did_fish_solve_barrier_problem1   0.1667     0.1623</w:t>
+      </w:r>
+      <w:r>
+        <w:br w:type="textWrapping"/>
+      </w:r>
+      <w:r>
+        <w:rPr>
+          <w:rStyle w:val="VerbatimChar"/>
+        </w:rPr>
+        <w:t xml:space="preserve">##                                                        t value Pr(&gt;|t|)</w:t>
+      </w:r>
+      <w:r>
+        <w:br w:type="textWrapping"/>
+      </w:r>
+      <w:r>
+        <w:rPr>
+          <w:rStyle w:val="VerbatimChar"/>
+        </w:rPr>
+        <w:t xml:space="preserve">## (Intercept)                                              4.842 2.75e-05</w:t>
+      </w:r>
+      <w:r>
+        <w:br w:type="textWrapping"/>
+      </w:r>
+      <w:r>
+        <w:rPr>
+          <w:rStyle w:val="VerbatimChar"/>
+        </w:rPr>
+        <w:t xml:space="preserve">## df.full$detour_trial_1_did_fish_solve_barrier_problem1   1.027    0.312</w:t>
+      </w:r>
+      <w:r>
+        <w:br w:type="textWrapping"/>
+      </w:r>
+      <w:r>
+        <w:rPr>
+          <w:rStyle w:val="VerbatimChar"/>
+        </w:rPr>
+        <w:t xml:space="preserve">##                                                           </w:t>
+      </w:r>
+      <w:r>
+        <w:br w:type="textWrapping"/>
+      </w:r>
+      <w:r>
+        <w:rPr>
+          <w:rStyle w:val="VerbatimChar"/>
+        </w:rPr>
+        <w:t xml:space="preserve">## (Intercept)                                            ***</w:t>
+      </w:r>
+      <w:r>
+        <w:br w:type="textWrapping"/>
+      </w:r>
+      <w:r>
+        <w:rPr>
+          <w:rStyle w:val="VerbatimChar"/>
+        </w:rPr>
+        <w:t xml:space="preserve">## df.full$detour_trial_1_did_fish_solve_barrier_problem1    </w:t>
+      </w:r>
+      <w:r>
+        <w:br w:type="textWrapping"/>
+      </w:r>
+      <w:r>
+        <w:rPr>
+          <w:rStyle w:val="VerbatimChar"/>
+        </w:rPr>
+        <w:t xml:space="preserve">## ---</w:t>
+      </w:r>
+      <w:r>
+        <w:br w:type="textWrapping"/>
+      </w:r>
+      <w:r>
+        <w:rPr>
+          <w:rStyle w:val="VerbatimChar"/>
+        </w:rPr>
+        <w:t xml:space="preserve">## Signif. codes:  0 '***' 0.001 '**' 0.01 '*' 0.05 '.' 0.1 ' ' 1</w:t>
+      </w:r>
+      <w:r>
+        <w:br w:type="textWrapping"/>
+      </w:r>
+      <w:r>
+        <w:rPr>
+          <w:rStyle w:val="VerbatimChar"/>
+        </w:rPr>
+        <w:t xml:space="preserve">## </w:t>
+      </w:r>
+      <w:r>
+        <w:br w:type="textWrapping"/>
+      </w:r>
+      <w:r>
+        <w:rPr>
+          <w:rStyle w:val="VerbatimChar"/>
+        </w:rPr>
+        <w:t xml:space="preserve">## Residual standard error: 0.4868 on 34 degrees of freedom</w:t>
+      </w:r>
+      <w:r>
+        <w:br w:type="textWrapping"/>
+      </w:r>
+      <w:r>
+        <w:rPr>
+          <w:rStyle w:val="VerbatimChar"/>
+        </w:rPr>
+        <w:t xml:space="preserve">##   (16 observations deleted due to missingness)</w:t>
+      </w:r>
+      <w:r>
+        <w:br w:type="textWrapping"/>
+      </w:r>
+      <w:r>
+        <w:rPr>
+          <w:rStyle w:val="VerbatimChar"/>
+        </w:rPr>
+        <w:t xml:space="preserve">## Multiple R-squared:  0.0301, Adjusted R-squared:  0.001574 </w:t>
+      </w:r>
+      <w:r>
+        <w:br w:type="textWrapping"/>
+      </w:r>
+      <w:r>
+        <w:rPr>
+          <w:rStyle w:val="VerbatimChar"/>
+        </w:rPr>
+        <w:t xml:space="preserve">## F-statistic: 1.055 on 1 and 34 DF,  p-value: 0.3116</w:t>
+      </w:r>
+    </w:p>
+    <w:p>
+      <w:pPr>
+        <w:pStyle w:val="FirstParagraph"/>
+      </w:pPr>
+      <w:r>
+        <w:drawing>
+          <wp:inline>
+            <wp:extent cx="4620126" cy="3696101"/>
+            <wp:effectExtent b="0" l="0" r="0" t="0"/>
+            <wp:docPr descr="" id="1" name="Picture"/>
+            <a:graphic>
+              <a:graphicData uri="http://schemas.openxmlformats.org/drawingml/2006/picture">
+                <pic:pic>
+                  <pic:nvPicPr>
+                    <pic:cNvPr descr="Comparative_Cognition_Numerosity_Analysis_of_Cowlog_Data_Part_III_files/figure-docx/unnamed-chunk-23-1.png" id="0" name="Picture"/>
+                    <pic:cNvPicPr>
+                      <a:picLocks noChangeArrowheads="1" noChangeAspect="1"/>
+                    </pic:cNvPicPr>
+                  </pic:nvPicPr>
+                  <pic:blipFill>
+                    <a:blip r:embed="rId43"/>
+                    <a:stretch>
+                      <a:fillRect/>
+                    </a:stretch>
+                  </pic:blipFill>
+                  <pic:spPr bwMode="auto">
+                    <a:xfrm>
+                      <a:off x="0" y="0"/>
+                      <a:ext cx="4620126" cy="3696101"/>
+                    </a:xfrm>
+                    <a:prstGeom prst="rect">
+                      <a:avLst/>
+                    </a:prstGeom>
+                    <a:noFill/>
+                    <a:ln w="9525">
+                      <a:noFill/>
+                      <a:headEnd/>
+                      <a:tailEnd/>
+                    </a:ln>
+                  </pic:spPr>
+                </pic:pic>
+              </a:graphicData>
+            </a:graphic>
+          </wp:inline>
+        </w:drawing>
+      </w:r>
+    </w:p>
+    <w:p>
+      <w:pPr>
+        <w:pStyle w:val="BodyText"/>
+      </w:pPr>
+      <w:r>
+        <w:drawing>
+          <wp:inline>
+            <wp:extent cx="4620126" cy="3696101"/>
+            <wp:effectExtent b="0" l="0" r="0" t="0"/>
+            <wp:docPr descr="" id="1" name="Picture"/>
+            <a:graphic>
+              <a:graphicData uri="http://schemas.openxmlformats.org/drawingml/2006/picture">
+                <pic:pic>
+                  <pic:nvPicPr>
+                    <pic:cNvPr descr="Comparative_Cognition_Numerosity_Analysis_of_Cowlog_Data_Part_III_files/figure-docx/unnamed-chunk-24-1.png" id="0" name="Picture"/>
+                    <pic:cNvPicPr>
+                      <a:picLocks noChangeArrowheads="1" noChangeAspect="1"/>
+                    </pic:cNvPicPr>
+                  </pic:nvPicPr>
+                  <pic:blipFill>
+                    <a:blip r:embed="rId44"/>
+                    <a:stretch>
+                      <a:fillRect/>
+                    </a:stretch>
+                  </pic:blipFill>
+                  <pic:spPr bwMode="auto">
+                    <a:xfrm>
+                      <a:off x="0" y="0"/>
+                      <a:ext cx="4620126" cy="3696101"/>
+                    </a:xfrm>
+                    <a:prstGeom prst="rect">
+                      <a:avLst/>
+                    </a:prstGeom>
+                    <a:noFill/>
+                    <a:ln w="9525">
+                      <a:noFill/>
+                      <a:headEnd/>
+                      <a:tailEnd/>
+                    </a:ln>
+                  </pic:spPr>
+                </pic:pic>
+              </a:graphicData>
+            </a:graphic>
+          </wp:inline>
+        </w:drawing>
+      </w:r>
+    </w:p>
+    <w:p>
+      <w:pPr>
+        <w:pStyle w:val="BodyText"/>
+      </w:pPr>
+      <w:r>
+        <w:drawing>
+          <wp:inline>
+            <wp:extent cx="4620126" cy="3696101"/>
+            <wp:effectExtent b="0" l="0" r="0" t="0"/>
+            <wp:docPr descr="" id="1" name="Picture"/>
+            <a:graphic>
+              <a:graphicData uri="http://schemas.openxmlformats.org/drawingml/2006/picture">
+                <pic:pic>
+                  <pic:nvPicPr>
+                    <pic:cNvPr descr="Comparative_Cognition_Numerosity_Analysis_of_Cowlog_Data_Part_III_files/figure-docx/unnamed-chunk-25-1.png" id="0" name="Picture"/>
+                    <pic:cNvPicPr>
+                      <a:picLocks noChangeArrowheads="1" noChangeAspect="1"/>
+                    </pic:cNvPicPr>
+                  </pic:nvPicPr>
+                  <pic:blipFill>
+                    <a:blip r:embed="rId45"/>
+                    <a:stretch>
+                      <a:fillRect/>
+                    </a:stretch>
+                  </pic:blipFill>
+                  <pic:spPr bwMode="auto">
+                    <a:xfrm>
+                      <a:off x="0" y="0"/>
+                      <a:ext cx="4620126" cy="3696101"/>
+                    </a:xfrm>
+                    <a:prstGeom prst="rect">
+                      <a:avLst/>
+                    </a:prstGeom>
+                    <a:noFill/>
+                    <a:ln w="9525">
+                      <a:noFill/>
+                      <a:headEnd/>
+                      <a:tailEnd/>
+                    </a:ln>
+                  </pic:spPr>
+                </pic:pic>
+              </a:graphicData>
+            </a:graphic>
+          </wp:inline>
+        </w:drawing>
+      </w:r>
+    </w:p>
+    <w:p>
+      <w:pPr>
+        <w:pStyle w:val="BodyText"/>
+      </w:pPr>
+      <w:r>
+        <w:drawing>
+          <wp:inline>
+            <wp:extent cx="4620126" cy="3696101"/>
+            <wp:effectExtent b="0" l="0" r="0" t="0"/>
+            <wp:docPr descr="" id="1" name="Picture"/>
+            <a:graphic>
+              <a:graphicData uri="http://schemas.openxmlformats.org/drawingml/2006/picture">
+                <pic:pic>
+                  <pic:nvPicPr>
+                    <pic:cNvPr descr="Comparative_Cognition_Numerosity_Analysis_of_Cowlog_Data_Part_III_files/figure-docx/unnamed-chunk-26-1.png" id="0" name="Picture"/>
+                    <pic:cNvPicPr>
+                      <a:picLocks noChangeArrowheads="1" noChangeAspect="1"/>
+                    </pic:cNvPicPr>
+                  </pic:nvPicPr>
+                  <pic:blipFill>
+                    <a:blip r:embed="rId46"/>
+                    <a:stretch>
+                      <a:fillRect/>
+                    </a:stretch>
+                  </pic:blipFill>
+                  <pic:spPr bwMode="auto">
+                    <a:xfrm>
+                      <a:off x="0" y="0"/>
+                      <a:ext cx="4620126" cy="3696101"/>
+                    </a:xfrm>
+                    <a:prstGeom prst="rect">
+                      <a:avLst/>
+                    </a:prstGeom>
+                    <a:noFill/>
+                    <a:ln w="9525">
+                      <a:noFill/>
+                      <a:headEnd/>
+                      <a:tailEnd/>
+                    </a:ln>
+                  </pic:spPr>
+                </pic:pic>
+              </a:graphicData>
+            </a:graphic>
+          </wp:inline>
+        </w:drawing>
+      </w:r>
+    </w:p>
+    <w:p>
+      <w:pPr>
+        <w:pStyle w:val="BodyText"/>
+      </w:pPr>
+      <w:r>
+        <w:drawing>
+          <wp:inline>
+            <wp:extent cx="4620126" cy="3696101"/>
+            <wp:effectExtent b="0" l="0" r="0" t="0"/>
+            <wp:docPr descr="" id="1" name="Picture"/>
+            <a:graphic>
+              <a:graphicData uri="http://schemas.openxmlformats.org/drawingml/2006/picture">
+                <pic:pic>
+                  <pic:nvPicPr>
+                    <pic:cNvPr descr="Comparative_Cognition_Numerosity_Analysis_of_Cowlog_Data_Part_III_files/figure-docx/unnamed-chunk-27-1.png" id="0" name="Picture"/>
+                    <pic:cNvPicPr>
+                      <a:picLocks noChangeArrowheads="1" noChangeAspect="1"/>
+                    </pic:cNvPicPr>
+                  </pic:nvPicPr>
+                  <pic:blipFill>
+                    <a:blip r:embed="rId47"/>
+                    <a:stretch>
+                      <a:fillRect/>
+                    </a:stretch>
+                  </pic:blipFill>
+                  <pic:spPr bwMode="auto">
+                    <a:xfrm>
+                      <a:off x="0" y="0"/>
+                      <a:ext cx="4620126" cy="3696101"/>
+                    </a:xfrm>
+                    <a:prstGeom prst="rect">
+                      <a:avLst/>
+                    </a:prstGeom>
+                    <a:noFill/>
+                    <a:ln w="9525">
+                      <a:noFill/>
+                      <a:headEnd/>
+                      <a:tailEnd/>
+                    </a:ln>
+                  </pic:spPr>
+                </pic:pic>
+              </a:graphicData>
+            </a:graphic>
+          </wp:inline>
+        </w:drawing>
+      </w:r>
+    </w:p>
+    <w:p>
+      <w:pPr>
+        <w:pStyle w:val="BodyText"/>
+      </w:pPr>
+      <w:r>
+        <w:drawing>
+          <wp:inline>
+            <wp:extent cx="4620126" cy="3696101"/>
+            <wp:effectExtent b="0" l="0" r="0" t="0"/>
+            <wp:docPr descr="" id="1" name="Picture"/>
+            <a:graphic>
+              <a:graphicData uri="http://schemas.openxmlformats.org/drawingml/2006/picture">
+                <pic:pic>
+                  <pic:nvPicPr>
+                    <pic:cNvPr descr="Comparative_Cognition_Numerosity_Analysis_of_Cowlog_Data_Part_III_files/figure-docx/unnamed-chunk-28-1.png" id="0" name="Picture"/>
+                    <pic:cNvPicPr>
+                      <a:picLocks noChangeArrowheads="1" noChangeAspect="1"/>
+                    </pic:cNvPicPr>
+                  </pic:nvPicPr>
+                  <pic:blipFill>
+                    <a:blip r:embed="rId48"/>
+                    <a:stretch>
+                      <a:fillRect/>
+                    </a:stretch>
+                  </pic:blipFill>
+                  <pic:spPr bwMode="auto">
+                    <a:xfrm>
+                      <a:off x="0" y="0"/>
+                      <a:ext cx="4620126" cy="3696101"/>
+                    </a:xfrm>
+                    <a:prstGeom prst="rect">
+                      <a:avLst/>
+                    </a:prstGeom>
+                    <a:noFill/>
+                    <a:ln w="9525">
+                      <a:noFill/>
+                      <a:headEnd/>
+                      <a:tailEnd/>
+                    </a:ln>
+                  </pic:spPr>
+                </pic:pic>
+              </a:graphicData>
+            </a:graphic>
+          </wp:inline>
+        </w:drawing>
+      </w:r>
+    </w:p>
+    <w:p>
+      <w:pPr>
         <w:pStyle w:val="BodyText"/>
       </w:pPr>
       <w:r>
@@ -4759,7 +5548,7 @@
     </w:lvl>
   </w:abstractNum>
   <w:abstractNum w:abstractNumId="990">
-    <w:nsid w:val="1c3cc204"/>
+    <w:nsid w:val="1e6bbd5e"/>
     <w:multiLevelType w:val="multilevel"/>
     <w:lvl w:ilvl="0">
       <w:numFmt w:val="bullet"/>

</xml_diff>